<commit_message>
Mapping entities and dokumentation
</commit_message>
<xml_diff>
--- a/ORM_Design.docx
+++ b/ORM_Design.docx
@@ -50,7 +50,7 @@
                         <pic:cNvPicPr/>
                       </pic:nvPicPr>
                       <pic:blipFill>
-                        <a:blip r:embed="rId8" cstate="print">
+                        <a:blip r:embed="rId9" cstate="print">
                           <a:duotone>
                             <a:schemeClr val="accent1">
                               <a:shade val="45000"/>
@@ -363,19 +363,11 @@
                                   </w:sdtPr>
                                   <w:sdtEndPr/>
                                   <w:sdtContent>
-                                    <w:proofErr w:type="spellStart"/>
                                     <w:r>
                                       <w:rPr>
                                         <w:color w:val="4472C4" w:themeColor="accent1"/>
                                       </w:rPr>
-                                      <w:t>Chahed</w:t>
-                                    </w:r>
-                                    <w:proofErr w:type="spellEnd"/>
-                                    <w:r>
-                                      <w:rPr>
-                                        <w:color w:val="4472C4" w:themeColor="accent1"/>
-                                      </w:rPr>
-                                      <w:t xml:space="preserve"> Rajoub (if19b166) </w:t>
+                                      <w:t xml:space="preserve">Chahed Rajoub (if19b166) </w:t>
                                     </w:r>
                                   </w:sdtContent>
                                 </w:sdt>
@@ -406,7 +398,7 @@
                     <v:stroke joinstyle="miter"/>
                     <v:path gradientshapeok="t" o:connecttype="rect"/>
                   </v:shapetype>
-                  <v:shape id="Text Box 142" o:spid="_x0000_s1026" type="#_x0000_t202" style="position:absolute;left:0;text-align:left;margin-left:0;margin-top:0;width:516pt;height:43.9pt;z-index:251659264;visibility:visible;mso-wrap-style:square;mso-width-percent:1000;mso-height-percent:0;mso-top-percent:850;mso-wrap-distance-left:9pt;mso-wrap-distance-top:0;mso-wrap-distance-right:9pt;mso-wrap-distance-bottom:0;mso-position-horizontal:center;mso-position-horizontal-relative:margin;mso-position-vertical-relative:page;mso-width-percent:1000;mso-height-percent:0;mso-top-percent:850;mso-width-relative:margin;mso-height-relative:margin;v-text-anchor:bottom" o:gfxdata="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" filled="f" stroked="f" strokeweight=".5pt">
+                  <v:shape id="Text Box 142" o:spid="_x0000_s1026" type="#_x0000_t202" style="position:absolute;left:0;text-align:left;margin-left:0;margin-top:0;width:516pt;height:43.9pt;z-index:251659264;visibility:visible;mso-wrap-style:square;mso-width-percent:1000;mso-height-percent:0;mso-top-percent:850;mso-wrap-distance-left:9pt;mso-wrap-distance-top:0;mso-wrap-distance-right:9pt;mso-wrap-distance-bottom:0;mso-position-horizontal:center;mso-position-horizontal-relative:margin;mso-position-vertical-relative:page;mso-width-percent:1000;mso-height-percent:0;mso-top-percent:850;mso-width-relative:margin;mso-height-relative:margin;v-text-anchor:bottom" o:gfxdata="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" filled="f" stroked="f" strokeweight=".5pt">
                     <v:textbox style="mso-fit-shape-to-text:t" inset="0,0,0,0">
                       <w:txbxContent>
                         <w:sdt>
@@ -507,19 +499,11 @@
                             </w:sdtPr>
                             <w:sdtEndPr/>
                             <w:sdtContent>
-                              <w:proofErr w:type="spellStart"/>
                               <w:r>
                                 <w:rPr>
                                   <w:color w:val="4472C4" w:themeColor="accent1"/>
                                 </w:rPr>
-                                <w:t>Chahed</w:t>
-                              </w:r>
-                              <w:proofErr w:type="spellEnd"/>
-                              <w:r>
-                                <w:rPr>
-                                  <w:color w:val="4472C4" w:themeColor="accent1"/>
-                                </w:rPr>
-                                <w:t xml:space="preserve"> Rajoub (if19b166) </w:t>
+                                <w:t xml:space="preserve">Chahed Rajoub (if19b166) </w:t>
                               </w:r>
                             </w:sdtContent>
                           </w:sdt>
@@ -553,7 +537,7 @@
                         <pic:cNvPicPr/>
                       </pic:nvPicPr>
                       <pic:blipFill>
-                        <a:blip r:embed="rId9" cstate="print">
+                        <a:blip r:embed="rId10" cstate="print">
                           <a:duotone>
                             <a:schemeClr val="accent1">
                               <a:shade val="45000"/>
@@ -587,6 +571,351 @@
             </w:drawing>
           </w:r>
         </w:p>
+        <w:p/>
+        <w:p/>
+        <w:p/>
+        <w:p/>
+        <w:p/>
+        <w:p/>
+        <w:p/>
+        <w:p/>
+        <w:p/>
+        <w:p/>
+        <w:p/>
+        <w:p/>
+        <w:p/>
+        <w:p/>
+        <w:p/>
+        <w:p/>
+        <w:p/>
+        <w:sdt>
+          <w:sdtPr>
+            <w:id w:val="-2060085095"/>
+            <w:docPartObj>
+              <w:docPartGallery w:val="Table of Contents"/>
+              <w:docPartUnique/>
+            </w:docPartObj>
+          </w:sdtPr>
+          <w:sdtEndPr>
+            <w:rPr>
+              <w:rFonts w:asciiTheme="minorHAnsi" w:eastAsiaTheme="minorHAnsi" w:hAnsiTheme="minorHAnsi" w:cstheme="minorBidi"/>
+              <w:b/>
+              <w:bCs/>
+              <w:noProof/>
+              <w:color w:val="auto"/>
+              <w:sz w:val="22"/>
+              <w:szCs w:val="22"/>
+            </w:rPr>
+          </w:sdtEndPr>
+          <w:sdtContent>
+            <w:p>
+              <w:pPr>
+                <w:pStyle w:val="TOCHeading"/>
+              </w:pPr>
+              <w:r>
+                <w:t>Table of Contents</w:t>
+              </w:r>
+            </w:p>
+            <w:p>
+              <w:pPr>
+                <w:pStyle w:val="TOC2"/>
+                <w:tabs>
+                  <w:tab w:val="right" w:leader="dot" w:pos="9396"/>
+                </w:tabs>
+                <w:rPr>
+                  <w:rFonts w:cstheme="minorBidi"/>
+                  <w:noProof/>
+                </w:rPr>
+              </w:pPr>
+              <w:r>
+                <w:fldChar w:fldCharType="begin"/>
+              </w:r>
+              <w:r>
+                <w:instrText xml:space="preserve"> TOC \o "1-3" \h \z \u </w:instrText>
+              </w:r>
+              <w:r>
+                <w:fldChar w:fldCharType="separate"/>
+              </w:r>
+              <w:hyperlink w:anchor="_Toc93344032" w:history="1">
+                <w:r>
+                  <w:rPr>
+                    <w:rStyle w:val="Hyperlink"/>
+                    <w:noProof/>
+                  </w:rPr>
+                  <w:t>Used languages:</w:t>
+                </w:r>
+                <w:r>
+                  <w:rPr>
+                    <w:noProof/>
+                    <w:webHidden/>
+                  </w:rPr>
+                  <w:tab/>
+                </w:r>
+                <w:r>
+                  <w:rPr>
+                    <w:noProof/>
+                    <w:webHidden/>
+                  </w:rPr>
+                  <w:fldChar w:fldCharType="begin"/>
+                </w:r>
+                <w:r>
+                  <w:rPr>
+                    <w:noProof/>
+                    <w:webHidden/>
+                  </w:rPr>
+                  <w:instrText xml:space="preserve"> PAGEREF _Toc93344032 \h </w:instrText>
+                </w:r>
+                <w:r>
+                  <w:rPr>
+                    <w:noProof/>
+                    <w:webHidden/>
+                  </w:rPr>
+                </w:r>
+                <w:r>
+                  <w:rPr>
+                    <w:noProof/>
+                    <w:webHidden/>
+                  </w:rPr>
+                  <w:fldChar w:fldCharType="separate"/>
+                </w:r>
+                <w:r>
+                  <w:rPr>
+                    <w:noProof/>
+                    <w:webHidden/>
+                  </w:rPr>
+                  <w:t>2</w:t>
+                </w:r>
+                <w:r>
+                  <w:rPr>
+                    <w:noProof/>
+                    <w:webHidden/>
+                  </w:rPr>
+                  <w:fldChar w:fldCharType="end"/>
+                </w:r>
+              </w:hyperlink>
+            </w:p>
+            <w:p>
+              <w:pPr>
+                <w:pStyle w:val="TOC2"/>
+                <w:tabs>
+                  <w:tab w:val="right" w:leader="dot" w:pos="9396"/>
+                </w:tabs>
+                <w:rPr>
+                  <w:rFonts w:cstheme="minorBidi"/>
+                  <w:noProof/>
+                </w:rPr>
+              </w:pPr>
+              <w:hyperlink w:anchor="_Toc93344033" w:history="1">
+                <w:r>
+                  <w:rPr>
+                    <w:rStyle w:val="Hyperlink"/>
+                    <w:noProof/>
+                  </w:rPr>
+                  <w:t>Functionality:</w:t>
+                </w:r>
+                <w:r>
+                  <w:rPr>
+                    <w:noProof/>
+                    <w:webHidden/>
+                  </w:rPr>
+                  <w:tab/>
+                </w:r>
+                <w:r>
+                  <w:rPr>
+                    <w:noProof/>
+                    <w:webHidden/>
+                  </w:rPr>
+                  <w:fldChar w:fldCharType="begin"/>
+                </w:r>
+                <w:r>
+                  <w:rPr>
+                    <w:noProof/>
+                    <w:webHidden/>
+                  </w:rPr>
+                  <w:instrText xml:space="preserve"> PAGEREF _Toc93344033 \h </w:instrText>
+                </w:r>
+                <w:r>
+                  <w:rPr>
+                    <w:noProof/>
+                    <w:webHidden/>
+                  </w:rPr>
+                </w:r>
+                <w:r>
+                  <w:rPr>
+                    <w:noProof/>
+                    <w:webHidden/>
+                  </w:rPr>
+                  <w:fldChar w:fldCharType="separate"/>
+                </w:r>
+                <w:r>
+                  <w:rPr>
+                    <w:noProof/>
+                    <w:webHidden/>
+                  </w:rPr>
+                  <w:t>2</w:t>
+                </w:r>
+                <w:r>
+                  <w:rPr>
+                    <w:noProof/>
+                    <w:webHidden/>
+                  </w:rPr>
+                  <w:fldChar w:fldCharType="end"/>
+                </w:r>
+              </w:hyperlink>
+            </w:p>
+            <w:p>
+              <w:pPr>
+                <w:pStyle w:val="TOC2"/>
+                <w:tabs>
+                  <w:tab w:val="right" w:leader="dot" w:pos="9396"/>
+                </w:tabs>
+                <w:rPr>
+                  <w:rFonts w:cstheme="minorBidi"/>
+                  <w:noProof/>
+                </w:rPr>
+              </w:pPr>
+              <w:hyperlink w:anchor="_Toc93344034" w:history="1">
+                <w:r>
+                  <w:rPr>
+                    <w:rStyle w:val="Hyperlink"/>
+                    <w:noProof/>
+                  </w:rPr>
+                  <w:t>Data Model:</w:t>
+                </w:r>
+                <w:r>
+                  <w:rPr>
+                    <w:noProof/>
+                    <w:webHidden/>
+                  </w:rPr>
+                  <w:tab/>
+                </w:r>
+                <w:r>
+                  <w:rPr>
+                    <w:noProof/>
+                    <w:webHidden/>
+                  </w:rPr>
+                  <w:fldChar w:fldCharType="begin"/>
+                </w:r>
+                <w:r>
+                  <w:rPr>
+                    <w:noProof/>
+                    <w:webHidden/>
+                  </w:rPr>
+                  <w:instrText xml:space="preserve"> PAGEREF _Toc93344034 \h </w:instrText>
+                </w:r>
+                <w:r>
+                  <w:rPr>
+                    <w:noProof/>
+                    <w:webHidden/>
+                  </w:rPr>
+                </w:r>
+                <w:r>
+                  <w:rPr>
+                    <w:noProof/>
+                    <w:webHidden/>
+                  </w:rPr>
+                  <w:fldChar w:fldCharType="separate"/>
+                </w:r>
+                <w:r>
+                  <w:rPr>
+                    <w:noProof/>
+                    <w:webHidden/>
+                  </w:rPr>
+                  <w:t>2</w:t>
+                </w:r>
+                <w:r>
+                  <w:rPr>
+                    <w:noProof/>
+                    <w:webHidden/>
+                  </w:rPr>
+                  <w:fldChar w:fldCharType="end"/>
+                </w:r>
+              </w:hyperlink>
+            </w:p>
+            <w:p>
+              <w:pPr>
+                <w:pStyle w:val="TOC2"/>
+                <w:tabs>
+                  <w:tab w:val="right" w:leader="dot" w:pos="9396"/>
+                </w:tabs>
+                <w:rPr>
+                  <w:rFonts w:cstheme="minorBidi"/>
+                  <w:noProof/>
+                </w:rPr>
+              </w:pPr>
+              <w:hyperlink w:anchor="_Toc93344035" w:history="1">
+                <w:r>
+                  <w:rPr>
+                    <w:rStyle w:val="Hyperlink"/>
+                    <w:rFonts w:ascii="Helvetica" w:eastAsia="Times New Roman" w:hAnsi="Helvetica" w:cs="Helvetica"/>
+                    <w:b/>
+                    <w:bCs/>
+                    <w:noProof/>
+                  </w:rPr>
+                  <w:t>Manual:</w:t>
+                </w:r>
+                <w:r>
+                  <w:rPr>
+                    <w:noProof/>
+                    <w:webHidden/>
+                  </w:rPr>
+                  <w:tab/>
+                </w:r>
+                <w:r>
+                  <w:rPr>
+                    <w:noProof/>
+                    <w:webHidden/>
+                  </w:rPr>
+                  <w:fldChar w:fldCharType="begin"/>
+                </w:r>
+                <w:r>
+                  <w:rPr>
+                    <w:noProof/>
+                    <w:webHidden/>
+                  </w:rPr>
+                  <w:instrText xml:space="preserve"> PAGEREF _Toc93344035 \h </w:instrText>
+                </w:r>
+                <w:r>
+                  <w:rPr>
+                    <w:noProof/>
+                    <w:webHidden/>
+                  </w:rPr>
+                </w:r>
+                <w:r>
+                  <w:rPr>
+                    <w:noProof/>
+                    <w:webHidden/>
+                  </w:rPr>
+                  <w:fldChar w:fldCharType="separate"/>
+                </w:r>
+                <w:r>
+                  <w:rPr>
+                    <w:noProof/>
+                    <w:webHidden/>
+                  </w:rPr>
+                  <w:t>3</w:t>
+                </w:r>
+                <w:r>
+                  <w:rPr>
+                    <w:noProof/>
+                    <w:webHidden/>
+                  </w:rPr>
+                  <w:fldChar w:fldCharType="end"/>
+                </w:r>
+              </w:hyperlink>
+            </w:p>
+            <w:p>
+              <w:r>
+                <w:rPr>
+                  <w:b/>
+                  <w:bCs/>
+                  <w:noProof/>
+                </w:rPr>
+                <w:fldChar w:fldCharType="end"/>
+              </w:r>
+            </w:p>
+          </w:sdtContent>
+        </w:sdt>
         <w:p>
           <w:r>
             <w:br w:type="page"/>
@@ -613,18 +942,24 @@
     </w:p>
     <w:p>
       <w:pPr>
+        <w:pStyle w:val="Heading2"/>
+      </w:pPr>
+      <w:bookmarkStart w:id="0" w:name="_Toc93344032"/>
+      <w:r>
+        <w:t>Used languages:</w:t>
+      </w:r>
+      <w:bookmarkEnd w:id="0"/>
+    </w:p>
+    <w:p>
+      <w:pPr>
         <w:pStyle w:val="ListParagraph"/>
         <w:numPr>
           <w:ilvl w:val="0"/>
-          <w:numId w:val="1"/>
+          <w:numId w:val="6"/>
         </w:numPr>
       </w:pPr>
       <w:r>
-        <w:rPr>
-          <w:sz w:val="24"/>
-          <w:szCs w:val="24"/>
-        </w:rPr>
-        <w:t>A Good ORM can lead to much less code and much less repetition in a project</w:t>
+        <w:t>Java</w:t>
       </w:r>
     </w:p>
     <w:p>
@@ -632,160 +967,1368 @@
         <w:pStyle w:val="ListParagraph"/>
         <w:numPr>
           <w:ilvl w:val="0"/>
-          <w:numId w:val="1"/>
+          <w:numId w:val="6"/>
         </w:numPr>
       </w:pPr>
       <w:r>
+        <w:t>Postgres</w:t>
+      </w:r>
+    </w:p>
+    <w:p>
+      <w:pPr>
+        <w:pStyle w:val="Heading2"/>
+      </w:pPr>
+      <w:bookmarkStart w:id="1" w:name="_Toc93344033"/>
+      <w:r>
+        <w:t>Functionality:</w:t>
+      </w:r>
+      <w:bookmarkEnd w:id="1"/>
+    </w:p>
+    <w:p>
+      <w:pPr>
+        <w:numPr>
+          <w:ilvl w:val="0"/>
+          <w:numId w:val="3"/>
+        </w:numPr>
+        <w:shd w:val="clear" w:color="auto" w:fill="FFFFFF"/>
+        <w:spacing w:before="100" w:beforeAutospacing="1" w:after="100" w:afterAutospacing="1" w:line="240" w:lineRule="auto"/>
+        <w:rPr>
+          <w:rFonts w:eastAsia="Times New Roman" w:cstheme="minorHAnsi"/>
+          <w:color w:val="000000"/>
+          <w:sz w:val="21"/>
+          <w:szCs w:val="21"/>
+        </w:rPr>
+      </w:pPr>
+      <w:r>
+        <w:rPr>
+          <w:rFonts w:eastAsia="Times New Roman" w:cstheme="minorHAnsi"/>
+          <w:color w:val="000000"/>
+          <w:sz w:val="21"/>
+          <w:szCs w:val="21"/>
+        </w:rPr>
+        <w:t>A Good ORM ca</w:t>
+      </w:r>
+      <w:r>
+        <w:rPr>
+          <w:rFonts w:eastAsia="Times New Roman" w:cstheme="minorHAnsi"/>
+          <w:color w:val="000000"/>
+          <w:sz w:val="21"/>
+          <w:szCs w:val="21"/>
+        </w:rPr>
+        <w:t>n</w:t>
+      </w:r>
+      <w:r>
+        <w:rPr>
+          <w:rFonts w:eastAsia="Times New Roman" w:cstheme="minorHAnsi"/>
+          <w:color w:val="000000"/>
+          <w:sz w:val="21"/>
+          <w:szCs w:val="21"/>
+        </w:rPr>
+        <w:t xml:space="preserve"> lead to much less code and much less repetition in a project</w:t>
+      </w:r>
+    </w:p>
+    <w:p>
+      <w:pPr>
+        <w:numPr>
+          <w:ilvl w:val="0"/>
+          <w:numId w:val="3"/>
+        </w:numPr>
+        <w:shd w:val="clear" w:color="auto" w:fill="FFFFFF"/>
+        <w:spacing w:before="100" w:beforeAutospacing="1" w:after="100" w:afterAutospacing="1" w:line="240" w:lineRule="auto"/>
+        <w:rPr>
+          <w:rFonts w:eastAsia="Times New Roman" w:cstheme="minorHAnsi"/>
+          <w:color w:val="000000"/>
+          <w:sz w:val="21"/>
+          <w:szCs w:val="21"/>
+        </w:rPr>
+      </w:pPr>
+      <w:r>
+        <w:rPr>
+          <w:rFonts w:eastAsia="Times New Roman" w:cstheme="minorHAnsi"/>
+          <w:color w:val="000000"/>
+          <w:sz w:val="21"/>
+          <w:szCs w:val="21"/>
+        </w:rPr>
+        <w:t>Allows the changes in Database technologies</w:t>
+      </w:r>
+    </w:p>
+    <w:p>
+      <w:pPr>
+        <w:numPr>
+          <w:ilvl w:val="0"/>
+          <w:numId w:val="3"/>
+        </w:numPr>
+        <w:shd w:val="clear" w:color="auto" w:fill="FFFFFF"/>
+        <w:spacing w:before="100" w:beforeAutospacing="1" w:after="100" w:afterAutospacing="1" w:line="240" w:lineRule="auto"/>
+        <w:rPr>
+          <w:rFonts w:eastAsia="Times New Roman" w:cstheme="minorHAnsi"/>
+          <w:color w:val="000000"/>
+          <w:sz w:val="21"/>
+          <w:szCs w:val="21"/>
+        </w:rPr>
+      </w:pPr>
+      <w:r>
+        <w:rPr>
+          <w:rFonts w:eastAsia="Times New Roman" w:cstheme="minorHAnsi"/>
+          <w:color w:val="000000"/>
+          <w:sz w:val="21"/>
+          <w:szCs w:val="21"/>
+        </w:rPr>
+        <w:t>Queries should be generated by the mapper without even thinking about Dialect or how the transaction is happening.</w:t>
+      </w:r>
+    </w:p>
+    <w:p>
+      <w:pPr>
+        <w:numPr>
+          <w:ilvl w:val="0"/>
+          <w:numId w:val="3"/>
+        </w:numPr>
+        <w:shd w:val="clear" w:color="auto" w:fill="FFFFFF"/>
+        <w:spacing w:before="100" w:beforeAutospacing="1" w:after="100" w:afterAutospacing="1" w:line="240" w:lineRule="auto"/>
+        <w:rPr>
+          <w:rFonts w:eastAsia="Times New Roman" w:cstheme="minorHAnsi"/>
+          <w:color w:val="000000"/>
+          <w:sz w:val="21"/>
+          <w:szCs w:val="21"/>
+        </w:rPr>
+      </w:pPr>
+      <w:r>
+        <w:rPr>
+          <w:rFonts w:eastAsia="Times New Roman" w:cstheme="minorHAnsi"/>
+          <w:color w:val="000000"/>
+          <w:sz w:val="21"/>
+          <w:szCs w:val="21"/>
+        </w:rPr>
+        <w:t>This Design is simplified to approach a simple application of OR Mapper using Java, Postgres Container in Docker</w:t>
+      </w:r>
+    </w:p>
+    <w:p>
+      <w:pPr>
+        <w:numPr>
+          <w:ilvl w:val="0"/>
+          <w:numId w:val="3"/>
+        </w:numPr>
+        <w:shd w:val="clear" w:color="auto" w:fill="FFFFFF"/>
+        <w:spacing w:before="100" w:beforeAutospacing="1" w:after="100" w:afterAutospacing="1" w:line="240" w:lineRule="auto"/>
+        <w:rPr>
+          <w:rFonts w:eastAsia="Times New Roman" w:cstheme="minorHAnsi"/>
+          <w:color w:val="000000"/>
+          <w:sz w:val="21"/>
+          <w:szCs w:val="21"/>
+        </w:rPr>
+      </w:pPr>
+      <w:r>
+        <w:rPr>
+          <w:rFonts w:eastAsia="Times New Roman" w:cstheme="minorHAnsi"/>
+          <w:color w:val="000000"/>
+          <w:sz w:val="21"/>
+          <w:szCs w:val="21"/>
+        </w:rPr>
+        <w:t xml:space="preserve">Database tables are already </w:t>
+      </w:r>
+      <w:r>
+        <w:rPr>
+          <w:rFonts w:eastAsia="Times New Roman" w:cstheme="minorHAnsi"/>
+          <w:color w:val="000000"/>
+          <w:sz w:val="21"/>
+          <w:szCs w:val="21"/>
+        </w:rPr>
+        <w:t>present,</w:t>
+      </w:r>
+      <w:r>
+        <w:rPr>
+          <w:rFonts w:eastAsia="Times New Roman" w:cstheme="minorHAnsi"/>
+          <w:color w:val="000000"/>
+          <w:sz w:val="21"/>
+          <w:szCs w:val="21"/>
+        </w:rPr>
+        <w:t xml:space="preserve"> and the Mapper enables the queries on these tables</w:t>
+      </w:r>
+    </w:p>
+    <w:p>
+      <w:pPr>
+        <w:numPr>
+          <w:ilvl w:val="0"/>
+          <w:numId w:val="3"/>
+        </w:numPr>
+        <w:shd w:val="clear" w:color="auto" w:fill="FFFFFF"/>
+        <w:spacing w:before="100" w:beforeAutospacing="1" w:after="100" w:afterAutospacing="1" w:line="240" w:lineRule="auto"/>
+        <w:rPr>
+          <w:rFonts w:eastAsia="Times New Roman" w:cstheme="minorHAnsi"/>
+          <w:color w:val="000000"/>
+          <w:sz w:val="21"/>
+          <w:szCs w:val="21"/>
+        </w:rPr>
+      </w:pPr>
+      <w:r>
+        <w:rPr>
+          <w:rFonts w:eastAsia="Times New Roman" w:cstheme="minorHAnsi"/>
+          <w:color w:val="000000"/>
+          <w:sz w:val="21"/>
+          <w:szCs w:val="21"/>
+        </w:rPr>
+        <w:t>The mapper is designed Code first style following these steps:</w:t>
+      </w:r>
+    </w:p>
+    <w:p>
+      <w:pPr>
+        <w:numPr>
+          <w:ilvl w:val="1"/>
+          <w:numId w:val="3"/>
+        </w:numPr>
+        <w:shd w:val="clear" w:color="auto" w:fill="FFFFFF"/>
+        <w:spacing w:before="100" w:beforeAutospacing="1" w:after="100" w:afterAutospacing="1" w:line="240" w:lineRule="auto"/>
+        <w:rPr>
+          <w:rFonts w:eastAsia="Times New Roman" w:cstheme="minorHAnsi"/>
+          <w:color w:val="000000"/>
+          <w:sz w:val="21"/>
+          <w:szCs w:val="21"/>
+        </w:rPr>
+      </w:pPr>
+      <w:r>
+        <w:rPr>
+          <w:rFonts w:eastAsia="Times New Roman" w:cstheme="minorHAnsi"/>
+          <w:color w:val="000000"/>
+          <w:sz w:val="21"/>
+          <w:szCs w:val="21"/>
+        </w:rPr>
+        <w:t>Configuring the connection with the Database as settings in persistence layer</w:t>
+      </w:r>
+    </w:p>
+    <w:p>
+      <w:pPr>
+        <w:numPr>
+          <w:ilvl w:val="1"/>
+          <w:numId w:val="3"/>
+        </w:numPr>
+        <w:shd w:val="clear" w:color="auto" w:fill="FFFFFF"/>
+        <w:spacing w:before="100" w:beforeAutospacing="1" w:after="100" w:afterAutospacing="1" w:line="240" w:lineRule="auto"/>
+        <w:rPr>
+          <w:rFonts w:eastAsia="Times New Roman" w:cstheme="minorHAnsi"/>
+          <w:color w:val="000000"/>
+          <w:sz w:val="21"/>
+          <w:szCs w:val="21"/>
+        </w:rPr>
+      </w:pPr>
+      <w:r>
+        <w:rPr>
+          <w:rFonts w:eastAsia="Times New Roman" w:cstheme="minorHAnsi"/>
+          <w:color w:val="000000"/>
+          <w:sz w:val="21"/>
+          <w:szCs w:val="21"/>
+        </w:rPr>
+        <w:t>Adding the classes as tables and the properties as columns in Entity layer</w:t>
+      </w:r>
+    </w:p>
+    <w:p>
+      <w:pPr>
+        <w:numPr>
+          <w:ilvl w:val="1"/>
+          <w:numId w:val="3"/>
+        </w:numPr>
+        <w:shd w:val="clear" w:color="auto" w:fill="FFFFFF"/>
+        <w:spacing w:before="100" w:beforeAutospacing="1" w:after="100" w:afterAutospacing="1" w:line="240" w:lineRule="auto"/>
+        <w:rPr>
+          <w:rFonts w:eastAsia="Times New Roman" w:cstheme="minorHAnsi"/>
+          <w:color w:val="000000"/>
+          <w:sz w:val="21"/>
+          <w:szCs w:val="21"/>
+        </w:rPr>
+      </w:pPr>
+      <w:r>
+        <w:rPr>
+          <w:rFonts w:eastAsia="Times New Roman" w:cstheme="minorHAnsi"/>
+          <w:color w:val="000000"/>
+          <w:sz w:val="21"/>
+          <w:szCs w:val="21"/>
+        </w:rPr>
+        <w:t>Adding different functions 'Select, delete, insert, update, drop' in Services layer</w:t>
+      </w:r>
+    </w:p>
+    <w:p>
+      <w:pPr>
+        <w:numPr>
+          <w:ilvl w:val="1"/>
+          <w:numId w:val="3"/>
+        </w:numPr>
+        <w:shd w:val="clear" w:color="auto" w:fill="FFFFFF"/>
+        <w:spacing w:before="100" w:beforeAutospacing="1" w:after="100" w:afterAutospacing="1" w:line="240" w:lineRule="auto"/>
+        <w:rPr>
+          <w:rFonts w:eastAsia="Times New Roman" w:cstheme="minorHAnsi"/>
+          <w:color w:val="000000"/>
+          <w:sz w:val="21"/>
+          <w:szCs w:val="21"/>
+        </w:rPr>
+      </w:pPr>
+      <w:r>
+        <w:rPr>
+          <w:rFonts w:eastAsia="Times New Roman" w:cstheme="minorHAnsi"/>
+          <w:color w:val="000000"/>
+          <w:sz w:val="21"/>
+          <w:szCs w:val="21"/>
+        </w:rPr>
+        <w:t>Adding transactions services 'join, find' in Service layer</w:t>
+      </w:r>
+    </w:p>
+    <w:p>
+      <w:pPr>
+        <w:numPr>
+          <w:ilvl w:val="1"/>
+          <w:numId w:val="3"/>
+        </w:numPr>
+        <w:shd w:val="clear" w:color="auto" w:fill="FFFFFF"/>
+        <w:spacing w:before="100" w:beforeAutospacing="1" w:after="100" w:afterAutospacing="1" w:line="240" w:lineRule="auto"/>
+        <w:rPr>
+          <w:rFonts w:eastAsia="Times New Roman" w:cstheme="minorHAnsi"/>
+          <w:color w:val="000000"/>
+          <w:sz w:val="21"/>
+          <w:szCs w:val="21"/>
+        </w:rPr>
+      </w:pPr>
+      <w:r>
+        <w:rPr>
+          <w:rFonts w:eastAsia="Times New Roman" w:cstheme="minorHAnsi"/>
+          <w:color w:val="000000"/>
+          <w:sz w:val="21"/>
+          <w:szCs w:val="21"/>
+        </w:rPr>
+        <w:t>Model layer is used to show a demo of the ORMapper and uses annotations</w:t>
+      </w:r>
+    </w:p>
+    <w:p>
+      <w:pPr>
+        <w:numPr>
+          <w:ilvl w:val="1"/>
+          <w:numId w:val="3"/>
+        </w:numPr>
+        <w:shd w:val="clear" w:color="auto" w:fill="FFFFFF"/>
+        <w:spacing w:before="100" w:beforeAutospacing="1" w:after="100" w:afterAutospacing="1" w:line="240" w:lineRule="auto"/>
+        <w:rPr>
+          <w:rFonts w:eastAsia="Times New Roman" w:cstheme="minorHAnsi"/>
+          <w:color w:val="000000"/>
+          <w:sz w:val="21"/>
+          <w:szCs w:val="21"/>
+        </w:rPr>
+      </w:pPr>
+      <w:r>
+        <w:rPr>
+          <w:rFonts w:eastAsia="Times New Roman" w:cstheme="minorHAnsi"/>
+          <w:color w:val="000000"/>
+          <w:sz w:val="21"/>
+          <w:szCs w:val="21"/>
+        </w:rPr>
+        <w:t>Annotations layer to define the reflection function that will define the tables and the columns</w:t>
+      </w:r>
+    </w:p>
+    <w:p>
+      <w:pPr>
+        <w:pStyle w:val="Heading2"/>
+      </w:pPr>
+      <w:bookmarkStart w:id="2" w:name="_Toc93344034"/>
+      <w:r>
+        <w:t>Data Model:</w:t>
+      </w:r>
+      <w:bookmarkEnd w:id="2"/>
+    </w:p>
+    <w:p>
+      <w:pPr>
+        <w:shd w:val="clear" w:color="auto" w:fill="FFFFFF"/>
+        <w:spacing w:before="240" w:after="240" w:line="240" w:lineRule="auto"/>
+        <w:rPr>
+          <w:rFonts w:eastAsia="Times New Roman" w:cstheme="minorHAnsi"/>
+          <w:color w:val="000000"/>
+          <w:sz w:val="21"/>
+          <w:szCs w:val="21"/>
+        </w:rPr>
+      </w:pPr>
+      <w:r>
+        <w:rPr>
+          <w:rFonts w:eastAsia="Times New Roman" w:cstheme="minorHAnsi"/>
+          <w:color w:val="000000"/>
+          <w:sz w:val="21"/>
+          <w:szCs w:val="21"/>
+        </w:rPr>
+        <w:t>This ORM supports tables that has foreign keys to refer to other tables and connect to them. as an example for 1-n relationship:</w:t>
+      </w:r>
+    </w:p>
+    <w:p>
+      <w:pPr>
+        <w:shd w:val="clear" w:color="auto" w:fill="FFFFFF"/>
+        <w:spacing w:before="240" w:after="240" w:line="240" w:lineRule="auto"/>
+        <w:jc w:val="center"/>
+        <w:rPr>
+          <w:rFonts w:ascii="Helvetica" w:eastAsia="Times New Roman" w:hAnsi="Helvetica" w:cs="Helvetica"/>
+          <w:color w:val="000000"/>
+          <w:sz w:val="21"/>
+          <w:szCs w:val="21"/>
+        </w:rPr>
+      </w:pPr>
+      <w:r>
+        <w:rPr>
+          <w:rFonts w:ascii="Helvetica" w:eastAsia="Times New Roman" w:hAnsi="Helvetica" w:cs="Helvetica"/>
+          <w:noProof/>
+          <w:color w:val="000000"/>
+          <w:sz w:val="21"/>
+          <w:szCs w:val="21"/>
+        </w:rPr>
+        <w:drawing>
+          <wp:inline distT="0" distB="0" distL="0" distR="0" wp14:anchorId="2CBFDA18" wp14:editId="519F3CEE">
+            <wp:extent cx="3717925" cy="1233805"/>
+            <wp:effectExtent l="0" t="0" r="0" b="4445"/>
+            <wp:docPr id="2" name="Picture 2" descr="Table&#10;&#10;Description automatically generated with medium confidence"/>
+            <wp:cNvGraphicFramePr>
+              <a:graphicFrameLocks xmlns:a="http://schemas.openxmlformats.org/drawingml/2006/main" noChangeAspect="1"/>
+            </wp:cNvGraphicFramePr>
+            <a:graphic xmlns:a="http://schemas.openxmlformats.org/drawingml/2006/main">
+              <a:graphicData uri="http://schemas.openxmlformats.org/drawingml/2006/picture">
+                <pic:pic xmlns:pic="http://schemas.openxmlformats.org/drawingml/2006/picture">
+                  <pic:nvPicPr>
+                    <pic:cNvPr id="2" name="Picture 2" descr="Table&#10;&#10;Description automatically generated with medium confidence"/>
+                    <pic:cNvPicPr>
+                      <a:picLocks noChangeAspect="1" noChangeArrowheads="1"/>
+                    </pic:cNvPicPr>
+                  </pic:nvPicPr>
+                  <pic:blipFill>
+                    <a:blip r:embed="rId11">
+                      <a:extLst>
+                        <a:ext uri="{28A0092B-C50C-407E-A947-70E740481C1C}">
+                          <a14:useLocalDpi xmlns:a14="http://schemas.microsoft.com/office/drawing/2010/main" val="0"/>
+                        </a:ext>
+                      </a:extLst>
+                    </a:blip>
+                    <a:srcRect/>
+                    <a:stretch>
+                      <a:fillRect/>
+                    </a:stretch>
+                  </pic:blipFill>
+                  <pic:spPr bwMode="auto">
+                    <a:xfrm>
+                      <a:off x="0" y="0"/>
+                      <a:ext cx="3717925" cy="1233805"/>
+                    </a:xfrm>
+                    <a:prstGeom prst="rect">
+                      <a:avLst/>
+                    </a:prstGeom>
+                    <a:noFill/>
+                    <a:ln>
+                      <a:noFill/>
+                    </a:ln>
+                  </pic:spPr>
+                </pic:pic>
+              </a:graphicData>
+            </a:graphic>
+          </wp:inline>
+        </w:drawing>
+      </w:r>
+    </w:p>
+    <w:p>
+      <w:pPr>
+        <w:shd w:val="clear" w:color="auto" w:fill="FFFFFF"/>
+        <w:spacing w:before="240" w:after="240" w:line="240" w:lineRule="auto"/>
+        <w:rPr>
+          <w:rFonts w:eastAsia="Times New Roman" w:cstheme="minorHAnsi"/>
+          <w:color w:val="000000"/>
+          <w:sz w:val="21"/>
+          <w:szCs w:val="21"/>
+        </w:rPr>
+      </w:pPr>
+    </w:p>
+    <w:p>
+      <w:pPr>
+        <w:shd w:val="clear" w:color="auto" w:fill="FFFFFF"/>
+        <w:spacing w:before="240" w:after="240" w:line="240" w:lineRule="auto"/>
+        <w:rPr>
+          <w:rFonts w:eastAsia="Times New Roman" w:cstheme="minorHAnsi"/>
+          <w:color w:val="000000"/>
+          <w:sz w:val="21"/>
+          <w:szCs w:val="21"/>
+        </w:rPr>
+      </w:pPr>
+    </w:p>
+    <w:p>
+      <w:pPr>
+        <w:shd w:val="clear" w:color="auto" w:fill="FFFFFF"/>
+        <w:spacing w:before="240" w:after="240" w:line="240" w:lineRule="auto"/>
+        <w:rPr>
+          <w:rFonts w:eastAsia="Times New Roman" w:cstheme="minorHAnsi"/>
+          <w:color w:val="000000"/>
+          <w:sz w:val="21"/>
+          <w:szCs w:val="21"/>
+        </w:rPr>
+      </w:pPr>
+    </w:p>
+    <w:p>
+      <w:pPr>
+        <w:shd w:val="clear" w:color="auto" w:fill="FFFFFF"/>
+        <w:spacing w:before="240" w:after="240" w:line="240" w:lineRule="auto"/>
+        <w:rPr>
+          <w:rFonts w:eastAsia="Times New Roman" w:cstheme="minorHAnsi"/>
+          <w:color w:val="000000"/>
+          <w:sz w:val="21"/>
+          <w:szCs w:val="21"/>
+        </w:rPr>
+      </w:pPr>
+    </w:p>
+    <w:p>
+      <w:pPr>
+        <w:shd w:val="clear" w:color="auto" w:fill="FFFFFF"/>
+        <w:spacing w:before="240" w:after="240" w:line="240" w:lineRule="auto"/>
+        <w:rPr>
+          <w:rFonts w:eastAsia="Times New Roman" w:cstheme="minorHAnsi"/>
+          <w:color w:val="000000"/>
+          <w:sz w:val="21"/>
+          <w:szCs w:val="21"/>
+        </w:rPr>
+      </w:pPr>
+      <w:r>
+        <w:rPr>
+          <w:rFonts w:eastAsia="Times New Roman" w:cstheme="minorHAnsi"/>
+          <w:color w:val="000000"/>
+          <w:sz w:val="21"/>
+          <w:szCs w:val="21"/>
+        </w:rPr>
+        <w:lastRenderedPageBreak/>
+        <w:t xml:space="preserve">as an </w:t>
+      </w:r>
+      <w:r>
+        <w:rPr>
+          <w:rFonts w:eastAsia="Times New Roman" w:cstheme="minorHAnsi"/>
+          <w:color w:val="000000"/>
+          <w:sz w:val="21"/>
+          <w:szCs w:val="21"/>
+        </w:rPr>
+        <w:t>example,</w:t>
+      </w:r>
+      <w:r>
+        <w:rPr>
+          <w:rFonts w:eastAsia="Times New Roman" w:cstheme="minorHAnsi"/>
+          <w:color w:val="000000"/>
+          <w:sz w:val="21"/>
+          <w:szCs w:val="21"/>
+        </w:rPr>
+        <w:t xml:space="preserve"> for n-m</w:t>
+      </w:r>
+      <w:r>
+        <w:rPr>
+          <w:rFonts w:ascii="Helvetica" w:eastAsia="Times New Roman" w:hAnsi="Helvetica" w:cs="Helvetica"/>
+          <w:color w:val="000000"/>
+          <w:sz w:val="21"/>
+          <w:szCs w:val="21"/>
+        </w:rPr>
+        <w:t xml:space="preserve"> </w:t>
+      </w:r>
+      <w:r>
+        <w:rPr>
+          <w:rFonts w:eastAsia="Times New Roman" w:cstheme="minorHAnsi"/>
+          <w:color w:val="000000"/>
+          <w:sz w:val="21"/>
+          <w:szCs w:val="21"/>
+        </w:rPr>
+        <w:t>relationship:</w:t>
+      </w:r>
+    </w:p>
+    <w:p>
+      <w:pPr>
+        <w:shd w:val="clear" w:color="auto" w:fill="FFFFFF"/>
+        <w:spacing w:before="240" w:after="240" w:line="240" w:lineRule="auto"/>
+        <w:jc w:val="center"/>
+        <w:rPr>
+          <w:rFonts w:eastAsia="Times New Roman" w:cstheme="minorHAnsi"/>
+          <w:color w:val="000000"/>
+          <w:sz w:val="21"/>
+          <w:szCs w:val="21"/>
+        </w:rPr>
+      </w:pPr>
+      <w:r>
+        <w:rPr>
+          <w:rFonts w:ascii="Helvetica" w:eastAsia="Times New Roman" w:hAnsi="Helvetica" w:cs="Helvetica"/>
+          <w:noProof/>
+          <w:color w:val="000000"/>
+          <w:sz w:val="21"/>
+          <w:szCs w:val="21"/>
+        </w:rPr>
+        <w:br/>
+        <w:t>‘</w:t>
+      </w:r>
+      <w:r>
+        <w:rPr>
+          <w:rFonts w:ascii="Helvetica" w:eastAsia="Times New Roman" w:hAnsi="Helvetica" w:cs="Helvetica"/>
+          <w:noProof/>
+          <w:color w:val="000000"/>
+          <w:sz w:val="21"/>
+          <w:szCs w:val="21"/>
+        </w:rPr>
+        <w:t> </w:t>
+      </w:r>
+      <w:r>
+        <w:rPr>
+          <w:rFonts w:ascii="Helvetica" w:eastAsia="Times New Roman" w:hAnsi="Helvetica" w:cs="Helvetica"/>
+          <w:noProof/>
+          <w:color w:val="000000"/>
+          <w:sz w:val="21"/>
+          <w:szCs w:val="21"/>
+        </w:rPr>
+        <w:drawing>
+          <wp:inline distT="0" distB="0" distL="0" distR="0" wp14:anchorId="571EA4C8" wp14:editId="07A70AE9">
+            <wp:extent cx="4192270" cy="2760345"/>
+            <wp:effectExtent l="0" t="0" r="0" b="1905"/>
+            <wp:docPr id="1" name="Picture 1" descr="Diagram&#10;&#10;Description automatically generated"/>
+            <wp:cNvGraphicFramePr>
+              <a:graphicFrameLocks xmlns:a="http://schemas.openxmlformats.org/drawingml/2006/main" noChangeAspect="1"/>
+            </wp:cNvGraphicFramePr>
+            <a:graphic xmlns:a="http://schemas.openxmlformats.org/drawingml/2006/main">
+              <a:graphicData uri="http://schemas.openxmlformats.org/drawingml/2006/picture">
+                <pic:pic xmlns:pic="http://schemas.openxmlformats.org/drawingml/2006/picture">
+                  <pic:nvPicPr>
+                    <pic:cNvPr id="1" name="Picture 1" descr="Diagram&#10;&#10;Description automatically generated"/>
+                    <pic:cNvPicPr>
+                      <a:picLocks noChangeAspect="1" noChangeArrowheads="1"/>
+                    </pic:cNvPicPr>
+                  </pic:nvPicPr>
+                  <pic:blipFill>
+                    <a:blip r:embed="rId12">
+                      <a:extLst>
+                        <a:ext uri="{28A0092B-C50C-407E-A947-70E740481C1C}">
+                          <a14:useLocalDpi xmlns:a14="http://schemas.microsoft.com/office/drawing/2010/main" val="0"/>
+                        </a:ext>
+                      </a:extLst>
+                    </a:blip>
+                    <a:srcRect/>
+                    <a:stretch>
+                      <a:fillRect/>
+                    </a:stretch>
+                  </pic:blipFill>
+                  <pic:spPr bwMode="auto">
+                    <a:xfrm>
+                      <a:off x="0" y="0"/>
+                      <a:ext cx="4192270" cy="2760345"/>
+                    </a:xfrm>
+                    <a:prstGeom prst="rect">
+                      <a:avLst/>
+                    </a:prstGeom>
+                    <a:noFill/>
+                    <a:ln>
+                      <a:noFill/>
+                    </a:ln>
+                  </pic:spPr>
+                </pic:pic>
+              </a:graphicData>
+            </a:graphic>
+          </wp:inline>
+        </w:drawing>
+      </w:r>
+    </w:p>
+    <w:p>
+      <w:pPr>
+        <w:shd w:val="clear" w:color="auto" w:fill="FFFFFF"/>
+        <w:spacing w:before="240" w:after="240" w:line="240" w:lineRule="auto"/>
+        <w:outlineLvl w:val="1"/>
+        <w:rPr>
+          <w:rFonts w:ascii="Helvetica" w:eastAsia="Times New Roman" w:hAnsi="Helvetica" w:cs="Helvetica"/>
+          <w:b/>
+          <w:bCs/>
+          <w:color w:val="000000"/>
+          <w:sz w:val="43"/>
+          <w:szCs w:val="43"/>
+        </w:rPr>
+      </w:pPr>
+      <w:bookmarkStart w:id="3" w:name="_Toc93344035"/>
+      <w:r>
+        <w:rPr>
+          <w:rFonts w:ascii="Helvetica" w:eastAsia="Times New Roman" w:hAnsi="Helvetica" w:cs="Helvetica"/>
+          <w:b/>
+          <w:bCs/>
+          <w:color w:val="000000"/>
+          <w:sz w:val="43"/>
+          <w:szCs w:val="43"/>
+        </w:rPr>
+        <w:t>Manual:</w:t>
+      </w:r>
+      <w:bookmarkEnd w:id="3"/>
+    </w:p>
+    <w:p>
+      <w:pPr>
+        <w:shd w:val="clear" w:color="auto" w:fill="FFFFFF"/>
+        <w:spacing w:before="240" w:after="240" w:line="240" w:lineRule="auto"/>
+        <w:rPr>
+          <w:rFonts w:ascii="Helvetica" w:eastAsia="Times New Roman" w:hAnsi="Helvetica" w:cs="Helvetica"/>
+          <w:color w:val="000000"/>
+          <w:sz w:val="21"/>
+          <w:szCs w:val="21"/>
+        </w:rPr>
+      </w:pPr>
+      <w:r>
+        <w:rPr>
+          <w:rFonts w:ascii="Helvetica" w:eastAsia="Times New Roman" w:hAnsi="Helvetica" w:cs="Helvetica"/>
+          <w:color w:val="000000"/>
+          <w:sz w:val="21"/>
+          <w:szCs w:val="21"/>
+        </w:rPr>
+        <w:t xml:space="preserve">The following steps explain how to use this </w:t>
+      </w:r>
+      <w:r>
+        <w:rPr>
+          <w:rFonts w:ascii="Helvetica" w:eastAsia="Times New Roman" w:hAnsi="Helvetica" w:cs="Helvetica"/>
+          <w:color w:val="000000"/>
+          <w:sz w:val="21"/>
+          <w:szCs w:val="21"/>
+        </w:rPr>
+        <w:t>ORM:</w:t>
+      </w:r>
+    </w:p>
+    <w:p>
+      <w:pPr>
+        <w:numPr>
+          <w:ilvl w:val="0"/>
+          <w:numId w:val="4"/>
+        </w:numPr>
+        <w:shd w:val="clear" w:color="auto" w:fill="FFFFFF"/>
+        <w:spacing w:before="100" w:beforeAutospacing="1" w:after="100" w:afterAutospacing="1" w:line="240" w:lineRule="auto"/>
+        <w:rPr>
+          <w:rFonts w:ascii="Helvetica" w:eastAsia="Times New Roman" w:hAnsi="Helvetica" w:cs="Helvetica"/>
+          <w:color w:val="000000"/>
+          <w:sz w:val="21"/>
+          <w:szCs w:val="21"/>
+        </w:rPr>
+      </w:pPr>
+      <w:r>
+        <w:rPr>
+          <w:rFonts w:ascii="Helvetica" w:eastAsia="Times New Roman" w:hAnsi="Helvetica" w:cs="Helvetica"/>
+          <w:color w:val="000000"/>
+          <w:sz w:val="21"/>
+          <w:szCs w:val="21"/>
+        </w:rPr>
+        <w:t>Create a Postgres Database Docker Container. It could be #something like this:</w:t>
+      </w:r>
+    </w:p>
+    <w:p>
+      <w:pPr>
+        <w:shd w:val="clear" w:color="auto" w:fill="FFFFFF"/>
+        <w:spacing w:line="240" w:lineRule="auto"/>
+        <w:ind w:left="720"/>
+        <w:rPr>
+          <w:rFonts w:ascii="Helvetica" w:eastAsia="Times New Roman" w:hAnsi="Helvetica" w:cs="Helvetica"/>
+          <w:color w:val="000000"/>
+          <w:sz w:val="21"/>
+          <w:szCs w:val="21"/>
+        </w:rPr>
+      </w:pPr>
+      <w:r>
+        <w:rPr>
+          <w:rFonts w:ascii="Helvetica" w:eastAsia="Times New Roman" w:hAnsi="Helvetica" w:cs="Helvetica"/>
+          <w:i/>
+          <w:iCs/>
+          <w:color w:val="000000"/>
+          <w:sz w:val="21"/>
+          <w:szCs w:val="21"/>
+          <w:highlight w:val="lightGray"/>
+        </w:rPr>
+        <w:t xml:space="preserve">$ docker run --name </w:t>
+      </w:r>
+      <w:r>
+        <w:rPr>
+          <w:rFonts w:ascii="Helvetica" w:eastAsia="Times New Roman" w:hAnsi="Helvetica" w:cs="Helvetica"/>
+          <w:i/>
+          <w:iCs/>
+          <w:color w:val="000000"/>
+          <w:sz w:val="21"/>
+          <w:szCs w:val="21"/>
+          <w:highlight w:val="lightGray"/>
+        </w:rPr>
+        <w:t>Base</w:t>
+      </w:r>
+      <w:r>
+        <w:rPr>
+          <w:rFonts w:ascii="Helvetica" w:eastAsia="Times New Roman" w:hAnsi="Helvetica" w:cs="Helvetica"/>
+          <w:i/>
+          <w:iCs/>
+          <w:color w:val="000000"/>
+          <w:sz w:val="21"/>
+          <w:szCs w:val="21"/>
+          <w:highlight w:val="lightGray"/>
+        </w:rPr>
+        <w:t xml:space="preserve"> -p 5432:5432 -e POSTGRES_PASSWORD=</w:t>
+      </w:r>
+      <w:r>
+        <w:rPr>
+          <w:rFonts w:ascii="Helvetica" w:eastAsia="Times New Roman" w:hAnsi="Helvetica" w:cs="Helvetica"/>
+          <w:i/>
+          <w:iCs/>
+          <w:color w:val="000000"/>
+          <w:sz w:val="21"/>
+          <w:szCs w:val="21"/>
+          <w:highlight w:val="lightGray"/>
+        </w:rPr>
+        <w:t>if19b166</w:t>
+      </w:r>
+      <w:r>
+        <w:rPr>
+          <w:rFonts w:ascii="Helvetica" w:eastAsia="Times New Roman" w:hAnsi="Helvetica" w:cs="Helvetica"/>
+          <w:i/>
+          <w:iCs/>
+          <w:color w:val="000000"/>
+          <w:sz w:val="21"/>
+          <w:szCs w:val="21"/>
+          <w:highlight w:val="lightGray"/>
+        </w:rPr>
+        <w:t xml:space="preserve"> -d postgres</w:t>
+      </w:r>
+    </w:p>
+    <w:p>
+      <w:pPr>
+        <w:numPr>
+          <w:ilvl w:val="0"/>
+          <w:numId w:val="4"/>
+        </w:numPr>
+        <w:shd w:val="clear" w:color="auto" w:fill="FFFFFF"/>
+        <w:spacing w:before="100" w:beforeAutospacing="1" w:after="100" w:afterAutospacing="1" w:line="240" w:lineRule="auto"/>
+        <w:rPr>
+          <w:rFonts w:ascii="Helvetica" w:eastAsia="Times New Roman" w:hAnsi="Helvetica" w:cs="Helvetica"/>
+          <w:color w:val="000000"/>
+          <w:sz w:val="21"/>
+          <w:szCs w:val="21"/>
+        </w:rPr>
+      </w:pPr>
+      <w:r>
+        <w:rPr>
+          <w:rFonts w:ascii="Helvetica" w:eastAsia="Times New Roman" w:hAnsi="Helvetica" w:cs="Helvetica"/>
+          <w:color w:val="000000"/>
+          <w:sz w:val="21"/>
+          <w:szCs w:val="21"/>
+        </w:rPr>
+        <w:t xml:space="preserve">Adding </w:t>
+      </w:r>
+      <w:r>
+        <w:rPr>
+          <w:rFonts w:ascii="Helvetica" w:eastAsia="Times New Roman" w:hAnsi="Helvetica" w:cs="Helvetica"/>
+          <w:color w:val="000000"/>
+          <w:sz w:val="21"/>
+          <w:szCs w:val="21"/>
+        </w:rPr>
+        <w:t>U</w:t>
+      </w:r>
+      <w:r>
+        <w:rPr>
+          <w:rFonts w:ascii="Helvetica" w:eastAsia="Times New Roman" w:hAnsi="Helvetica" w:cs="Helvetica"/>
+          <w:color w:val="000000"/>
+          <w:sz w:val="21"/>
+          <w:szCs w:val="21"/>
+        </w:rPr>
+        <w:t>rl</w:t>
+      </w:r>
+      <w:r>
+        <w:rPr>
+          <w:rFonts w:ascii="Helvetica" w:eastAsia="Times New Roman" w:hAnsi="Helvetica" w:cs="Helvetica"/>
+          <w:color w:val="000000"/>
+          <w:sz w:val="21"/>
+          <w:szCs w:val="21"/>
+        </w:rPr>
+        <w:t>, username, password to Config.xml in Settings folder.</w:t>
+      </w:r>
+    </w:p>
+    <w:p>
+      <w:pPr>
+        <w:numPr>
+          <w:ilvl w:val="0"/>
+          <w:numId w:val="4"/>
+        </w:numPr>
+        <w:shd w:val="clear" w:color="auto" w:fill="FFFFFF"/>
+        <w:spacing w:before="100" w:beforeAutospacing="1" w:after="100" w:afterAutospacing="1" w:line="240" w:lineRule="auto"/>
+        <w:rPr>
+          <w:rFonts w:ascii="Helvetica" w:eastAsia="Times New Roman" w:hAnsi="Helvetica" w:cs="Helvetica"/>
+          <w:color w:val="000000"/>
+          <w:sz w:val="21"/>
+          <w:szCs w:val="21"/>
+        </w:rPr>
+      </w:pPr>
+      <w:r>
+        <w:rPr>
+          <w:rFonts w:ascii="Helvetica" w:eastAsia="Times New Roman" w:hAnsi="Helvetica" w:cs="Helvetica"/>
+          <w:color w:val="000000"/>
+          <w:sz w:val="21"/>
+          <w:szCs w:val="21"/>
+        </w:rPr>
+        <w:t>Create a new ORM object where it is needed.</w:t>
+      </w:r>
+    </w:p>
+    <w:p>
+      <w:pPr>
+        <w:numPr>
+          <w:ilvl w:val="0"/>
+          <w:numId w:val="4"/>
+        </w:numPr>
+        <w:shd w:val="clear" w:color="auto" w:fill="FFFFFF"/>
+        <w:spacing w:before="100" w:beforeAutospacing="1" w:after="100" w:afterAutospacing="1" w:line="240" w:lineRule="auto"/>
+        <w:rPr>
+          <w:rFonts w:ascii="Helvetica" w:eastAsia="Times New Roman" w:hAnsi="Helvetica" w:cs="Helvetica"/>
+          <w:color w:val="000000"/>
+          <w:sz w:val="21"/>
+          <w:szCs w:val="21"/>
+        </w:rPr>
+      </w:pPr>
+      <w:r>
+        <w:rPr>
+          <w:rFonts w:ascii="Helvetica" w:eastAsia="Times New Roman" w:hAnsi="Helvetica" w:cs="Helvetica"/>
+          <w:color w:val="000000"/>
+          <w:sz w:val="21"/>
+          <w:szCs w:val="21"/>
+        </w:rPr>
+        <w:t>Create classes as entities with annotations to connect to the tables in DB</w:t>
+      </w:r>
+    </w:p>
+    <w:p>
+      <w:pPr>
+        <w:shd w:val="clear" w:color="auto" w:fill="E7E6E6" w:themeFill="background2"/>
+        <w:spacing w:after="240" w:line="240" w:lineRule="auto"/>
+        <w:ind w:left="1440"/>
+        <w:rPr>
+          <w:rFonts w:ascii="Helvetica" w:eastAsia="Times New Roman" w:hAnsi="Helvetica" w:cs="Helvetica"/>
+          <w:color w:val="000000"/>
+          <w:sz w:val="21"/>
+          <w:szCs w:val="21"/>
+        </w:rPr>
+      </w:pPr>
+      <w:r>
+        <w:rPr>
+          <w:rFonts w:ascii="Helvetica" w:eastAsia="Times New Roman" w:hAnsi="Helvetica" w:cs="Helvetica"/>
+          <w:color w:val="000000"/>
+          <w:sz w:val="21"/>
+          <w:szCs w:val="21"/>
+        </w:rPr>
+        <w:t>@table -----------&gt; for a class</w:t>
+      </w:r>
+    </w:p>
+    <w:p>
+      <w:pPr>
+        <w:shd w:val="clear" w:color="auto" w:fill="E7E6E6" w:themeFill="background2"/>
+        <w:spacing w:before="240" w:after="240" w:line="240" w:lineRule="auto"/>
+        <w:ind w:left="1440"/>
+        <w:rPr>
+          <w:rFonts w:ascii="Helvetica" w:eastAsia="Times New Roman" w:hAnsi="Helvetica" w:cs="Helvetica"/>
+          <w:color w:val="000000"/>
+          <w:sz w:val="21"/>
+          <w:szCs w:val="21"/>
+        </w:rPr>
+      </w:pPr>
+      <w:r>
+        <w:rPr>
+          <w:rFonts w:ascii="Helvetica" w:eastAsia="Times New Roman" w:hAnsi="Helvetica" w:cs="Helvetica"/>
+          <w:color w:val="000000"/>
+          <w:sz w:val="21"/>
+          <w:szCs w:val="21"/>
+        </w:rPr>
+        <w:t>@Column ----------&gt; for a property</w:t>
+      </w:r>
+    </w:p>
+    <w:p>
+      <w:pPr>
+        <w:shd w:val="clear" w:color="auto" w:fill="E7E6E6" w:themeFill="background2"/>
+        <w:spacing w:before="240" w:after="240" w:line="240" w:lineRule="auto"/>
+        <w:ind w:left="1440"/>
+        <w:rPr>
+          <w:rFonts w:ascii="Helvetica" w:eastAsia="Times New Roman" w:hAnsi="Helvetica" w:cs="Helvetica"/>
+          <w:color w:val="000000"/>
+          <w:sz w:val="21"/>
+          <w:szCs w:val="21"/>
+        </w:rPr>
+      </w:pPr>
+      <w:r>
+        <w:rPr>
+          <w:rFonts w:ascii="Helvetica" w:eastAsia="Times New Roman" w:hAnsi="Helvetica" w:cs="Helvetica"/>
+          <w:color w:val="000000"/>
+          <w:sz w:val="21"/>
+          <w:szCs w:val="21"/>
+        </w:rPr>
+        <w:t>@PrimaryKey-------&gt; for unique ids</w:t>
+      </w:r>
+    </w:p>
+    <w:p>
+      <w:pPr>
+        <w:shd w:val="clear" w:color="auto" w:fill="E7E6E6" w:themeFill="background2"/>
+        <w:spacing w:before="240" w:after="240" w:line="240" w:lineRule="auto"/>
+        <w:ind w:left="1440"/>
+        <w:rPr>
+          <w:rFonts w:ascii="Helvetica" w:eastAsia="Times New Roman" w:hAnsi="Helvetica" w:cs="Helvetica"/>
+          <w:color w:val="000000"/>
+          <w:sz w:val="21"/>
+          <w:szCs w:val="21"/>
+        </w:rPr>
+      </w:pPr>
+      <w:r>
+        <w:rPr>
+          <w:rFonts w:ascii="Helvetica" w:eastAsia="Times New Roman" w:hAnsi="Helvetica" w:cs="Helvetica"/>
+          <w:color w:val="000000"/>
+          <w:sz w:val="21"/>
+          <w:szCs w:val="21"/>
+        </w:rPr>
+        <w:t>@ForeignKey-------&gt; for foreign ids</w:t>
+      </w:r>
+    </w:p>
+    <w:p>
+      <w:pPr>
+        <w:shd w:val="clear" w:color="auto" w:fill="E7E6E6" w:themeFill="background2"/>
+        <w:spacing w:before="240" w:line="240" w:lineRule="auto"/>
+        <w:ind w:left="1440"/>
+        <w:rPr>
+          <w:rFonts w:ascii="Helvetica" w:eastAsia="Times New Roman" w:hAnsi="Helvetica" w:cs="Helvetica"/>
+          <w:color w:val="000000"/>
+          <w:sz w:val="21"/>
+          <w:szCs w:val="21"/>
+        </w:rPr>
+      </w:pPr>
+      <w:r>
+        <w:rPr>
+          <w:rFonts w:ascii="Helvetica" w:eastAsia="Times New Roman" w:hAnsi="Helvetica" w:cs="Helvetica"/>
+          <w:color w:val="000000"/>
+          <w:sz w:val="21"/>
+          <w:szCs w:val="21"/>
+        </w:rPr>
+        <w:t>@IgnoreProperty---&gt; to ignore a property</w:t>
+      </w:r>
+    </w:p>
+    <w:p>
+      <w:pPr>
+        <w:numPr>
+          <w:ilvl w:val="0"/>
+          <w:numId w:val="5"/>
+        </w:numPr>
+        <w:shd w:val="clear" w:color="auto" w:fill="FFFFFF"/>
+        <w:spacing w:before="100" w:beforeAutospacing="1" w:after="100" w:afterAutospacing="1" w:line="240" w:lineRule="auto"/>
+        <w:rPr>
+          <w:rFonts w:ascii="Helvetica" w:eastAsia="Times New Roman" w:hAnsi="Helvetica" w:cs="Helvetica"/>
+          <w:color w:val="000000"/>
+          <w:sz w:val="21"/>
+          <w:szCs w:val="21"/>
+        </w:rPr>
+      </w:pPr>
+      <w:r>
+        <w:rPr>
+          <w:rFonts w:ascii="Helvetica" w:eastAsia="Times New Roman" w:hAnsi="Helvetica" w:cs="Helvetica"/>
+          <w:color w:val="000000"/>
+          <w:sz w:val="21"/>
+          <w:szCs w:val="21"/>
+        </w:rPr>
+        <w:t>ORM can make the calls to our database and save them in lists of objects.</w:t>
+      </w:r>
+    </w:p>
+    <w:p>
+      <w:pPr>
+        <w:shd w:val="clear" w:color="auto" w:fill="FFFFFF"/>
+        <w:spacing w:before="100" w:beforeAutospacing="1" w:after="100" w:afterAutospacing="1" w:line="240" w:lineRule="auto"/>
+        <w:rPr>
+          <w:rFonts w:ascii="Helvetica" w:eastAsia="Times New Roman" w:hAnsi="Helvetica" w:cs="Helvetica"/>
+          <w:color w:val="000000"/>
+          <w:sz w:val="21"/>
+          <w:szCs w:val="21"/>
+        </w:rPr>
+      </w:pPr>
+    </w:p>
+    <w:p>
+      <w:pPr>
+        <w:shd w:val="clear" w:color="auto" w:fill="FFFFFF"/>
+        <w:spacing w:before="100" w:beforeAutospacing="1" w:after="100" w:afterAutospacing="1" w:line="240" w:lineRule="auto"/>
+        <w:rPr>
+          <w:rFonts w:ascii="Helvetica" w:eastAsia="Times New Roman" w:hAnsi="Helvetica" w:cs="Helvetica"/>
+          <w:color w:val="000000"/>
+          <w:sz w:val="21"/>
+          <w:szCs w:val="21"/>
+        </w:rPr>
+      </w:pPr>
+    </w:p>
+    <w:p>
+      <w:pPr>
+        <w:shd w:val="clear" w:color="auto" w:fill="FFFFFF"/>
+        <w:spacing w:before="100" w:beforeAutospacing="1" w:after="100" w:afterAutospacing="1" w:line="240" w:lineRule="auto"/>
+        <w:rPr>
+          <w:rFonts w:ascii="Helvetica" w:eastAsia="Times New Roman" w:hAnsi="Helvetica" w:cs="Helvetica"/>
+          <w:color w:val="000000"/>
+          <w:sz w:val="21"/>
+          <w:szCs w:val="21"/>
+        </w:rPr>
+      </w:pPr>
+    </w:p>
+    <w:p>
+      <w:pPr>
+        <w:shd w:val="clear" w:color="auto" w:fill="FFFFFF"/>
+        <w:spacing w:before="100" w:beforeAutospacing="1" w:after="100" w:afterAutospacing="1" w:line="240" w:lineRule="auto"/>
+        <w:rPr>
+          <w:rFonts w:ascii="Helvetica" w:eastAsia="Times New Roman" w:hAnsi="Helvetica" w:cs="Helvetica"/>
+          <w:color w:val="000000"/>
+          <w:sz w:val="21"/>
+          <w:szCs w:val="21"/>
+        </w:rPr>
+      </w:pPr>
+    </w:p>
+    <w:p>
+      <w:pPr>
+        <w:numPr>
+          <w:ilvl w:val="0"/>
+          <w:numId w:val="5"/>
+        </w:numPr>
+        <w:shd w:val="clear" w:color="auto" w:fill="FFFFFF"/>
+        <w:spacing w:before="100" w:beforeAutospacing="1" w:after="100" w:afterAutospacing="1" w:line="240" w:lineRule="auto"/>
+        <w:rPr>
+          <w:rFonts w:ascii="Helvetica" w:eastAsia="Times New Roman" w:hAnsi="Helvetica" w:cs="Helvetica"/>
+          <w:color w:val="000000"/>
+          <w:sz w:val="21"/>
+          <w:szCs w:val="21"/>
+        </w:rPr>
+      </w:pPr>
+      <w:r>
+        <w:rPr>
+          <w:rFonts w:ascii="Helvetica" w:eastAsia="Times New Roman" w:hAnsi="Helvetica" w:cs="Helvetica"/>
+          <w:color w:val="000000"/>
+          <w:sz w:val="21"/>
+          <w:szCs w:val="21"/>
+        </w:rPr>
+        <w:t>The following functions can be used to fulfill the needs of this ORM:</w:t>
+      </w:r>
+    </w:p>
+    <w:p>
+      <w:pPr>
+        <w:numPr>
+          <w:ilvl w:val="1"/>
+          <w:numId w:val="5"/>
+        </w:numPr>
+        <w:shd w:val="clear" w:color="auto" w:fill="FFFFFF"/>
+        <w:spacing w:before="100" w:beforeAutospacing="1" w:after="100" w:afterAutospacing="1" w:line="240" w:lineRule="auto"/>
+        <w:rPr>
+          <w:rFonts w:ascii="Helvetica" w:eastAsia="Times New Roman" w:hAnsi="Helvetica" w:cs="Helvetica"/>
+          <w:color w:val="000000"/>
+          <w:sz w:val="21"/>
+          <w:szCs w:val="21"/>
+        </w:rPr>
+      </w:pPr>
+      <w:r>
+        <w:rPr>
+          <w:rFonts w:ascii="Helvetica" w:eastAsia="Times New Roman" w:hAnsi="Helvetica" w:cs="Helvetica"/>
+          <w:color w:val="000000"/>
+          <w:sz w:val="21"/>
+          <w:szCs w:val="21"/>
+        </w:rPr>
+        <w:t>SelectAllRows</w:t>
+      </w:r>
+    </w:p>
+    <w:p>
+      <w:pPr>
+        <w:numPr>
+          <w:ilvl w:val="1"/>
+          <w:numId w:val="5"/>
+        </w:numPr>
+        <w:shd w:val="clear" w:color="auto" w:fill="FFFFFF"/>
+        <w:spacing w:before="100" w:beforeAutospacing="1" w:after="100" w:afterAutospacing="1" w:line="240" w:lineRule="auto"/>
+        <w:rPr>
+          <w:rFonts w:ascii="Helvetica" w:eastAsia="Times New Roman" w:hAnsi="Helvetica" w:cs="Helvetica"/>
+          <w:color w:val="000000"/>
+          <w:sz w:val="21"/>
+          <w:szCs w:val="21"/>
+        </w:rPr>
+      </w:pPr>
+      <w:r>
+        <w:rPr>
+          <w:rFonts w:ascii="Helvetica" w:eastAsia="Times New Roman" w:hAnsi="Helvetica" w:cs="Helvetica"/>
+          <w:color w:val="000000"/>
+          <w:sz w:val="21"/>
+          <w:szCs w:val="21"/>
+        </w:rPr>
+        <w:t>SelectAllColumns</w:t>
+      </w:r>
+    </w:p>
+    <w:p>
+      <w:pPr>
+        <w:numPr>
+          <w:ilvl w:val="1"/>
+          <w:numId w:val="5"/>
+        </w:numPr>
+        <w:shd w:val="clear" w:color="auto" w:fill="FFFFFF"/>
+        <w:spacing w:before="100" w:beforeAutospacing="1" w:after="100" w:afterAutospacing="1" w:line="240" w:lineRule="auto"/>
+        <w:rPr>
+          <w:rFonts w:ascii="Helvetica" w:eastAsia="Times New Roman" w:hAnsi="Helvetica" w:cs="Helvetica"/>
+          <w:color w:val="000000"/>
+          <w:sz w:val="21"/>
+          <w:szCs w:val="21"/>
+        </w:rPr>
+      </w:pPr>
+      <w:r>
+        <w:rPr>
+          <w:rFonts w:ascii="Helvetica" w:eastAsia="Times New Roman" w:hAnsi="Helvetica" w:cs="Helvetica"/>
+          <w:color w:val="000000"/>
+          <w:sz w:val="21"/>
+          <w:szCs w:val="21"/>
+        </w:rPr>
+        <w:t>SelectByID</w:t>
+      </w:r>
+    </w:p>
+    <w:p>
+      <w:pPr>
+        <w:numPr>
+          <w:ilvl w:val="1"/>
+          <w:numId w:val="5"/>
+        </w:numPr>
+        <w:shd w:val="clear" w:color="auto" w:fill="FFFFFF"/>
+        <w:spacing w:before="100" w:beforeAutospacing="1" w:after="100" w:afterAutospacing="1" w:line="240" w:lineRule="auto"/>
+        <w:rPr>
+          <w:rFonts w:ascii="Helvetica" w:eastAsia="Times New Roman" w:hAnsi="Helvetica" w:cs="Helvetica"/>
+          <w:color w:val="000000"/>
+          <w:sz w:val="21"/>
+          <w:szCs w:val="21"/>
+        </w:rPr>
+      </w:pPr>
+      <w:r>
+        <w:rPr>
+          <w:rFonts w:ascii="Helvetica" w:eastAsia="Times New Roman" w:hAnsi="Helvetica" w:cs="Helvetica"/>
+          <w:color w:val="000000"/>
+          <w:sz w:val="21"/>
+          <w:szCs w:val="21"/>
+        </w:rPr>
+        <w:t>SelectbyColumn</w:t>
+      </w:r>
+    </w:p>
+    <w:p>
+      <w:pPr>
+        <w:numPr>
+          <w:ilvl w:val="1"/>
+          <w:numId w:val="5"/>
+        </w:numPr>
+        <w:shd w:val="clear" w:color="auto" w:fill="FFFFFF"/>
+        <w:spacing w:before="100" w:beforeAutospacing="1" w:after="100" w:afterAutospacing="1" w:line="240" w:lineRule="auto"/>
+        <w:rPr>
+          <w:rFonts w:ascii="Helvetica" w:eastAsia="Times New Roman" w:hAnsi="Helvetica" w:cs="Helvetica"/>
+          <w:color w:val="000000"/>
+          <w:sz w:val="21"/>
+          <w:szCs w:val="21"/>
+        </w:rPr>
+      </w:pPr>
+      <w:r>
+        <w:rPr>
+          <w:rFonts w:ascii="Helvetica" w:eastAsia="Times New Roman" w:hAnsi="Helvetica" w:cs="Helvetica"/>
+          <w:color w:val="000000"/>
+          <w:sz w:val="21"/>
+          <w:szCs w:val="21"/>
+        </w:rPr>
+        <w:t>Insert</w:t>
+      </w:r>
+    </w:p>
+    <w:p>
+      <w:pPr>
+        <w:numPr>
+          <w:ilvl w:val="1"/>
+          <w:numId w:val="5"/>
+        </w:numPr>
+        <w:shd w:val="clear" w:color="auto" w:fill="FFFFFF"/>
+        <w:spacing w:before="100" w:beforeAutospacing="1" w:after="100" w:afterAutospacing="1" w:line="240" w:lineRule="auto"/>
+        <w:rPr>
+          <w:rFonts w:ascii="Helvetica" w:eastAsia="Times New Roman" w:hAnsi="Helvetica" w:cs="Helvetica"/>
+          <w:color w:val="000000"/>
+          <w:sz w:val="21"/>
+          <w:szCs w:val="21"/>
+        </w:rPr>
+      </w:pPr>
+      <w:r>
+        <w:rPr>
+          <w:rFonts w:ascii="Helvetica" w:eastAsia="Times New Roman" w:hAnsi="Helvetica" w:cs="Helvetica"/>
+          <w:color w:val="000000"/>
+          <w:sz w:val="21"/>
+          <w:szCs w:val="21"/>
+        </w:rPr>
+        <w:t>JoinByForiegnKey</w:t>
+      </w:r>
+    </w:p>
+    <w:p>
+      <w:pPr>
+        <w:numPr>
+          <w:ilvl w:val="1"/>
+          <w:numId w:val="5"/>
+        </w:numPr>
+        <w:shd w:val="clear" w:color="auto" w:fill="FFFFFF"/>
+        <w:spacing w:before="100" w:beforeAutospacing="1" w:after="100" w:afterAutospacing="1" w:line="240" w:lineRule="auto"/>
+        <w:rPr>
+          <w:rFonts w:ascii="Helvetica" w:eastAsia="Times New Roman" w:hAnsi="Helvetica" w:cs="Helvetica"/>
+          <w:color w:val="000000"/>
+          <w:sz w:val="21"/>
+          <w:szCs w:val="21"/>
+        </w:rPr>
+      </w:pPr>
+      <w:r>
+        <w:rPr>
+          <w:rFonts w:ascii="Helvetica" w:eastAsia="Times New Roman" w:hAnsi="Helvetica" w:cs="Helvetica"/>
+          <w:color w:val="000000"/>
+          <w:sz w:val="21"/>
+          <w:szCs w:val="21"/>
+        </w:rPr>
+        <w:t>JoinAll</w:t>
+      </w:r>
+    </w:p>
+    <w:p>
+      <w:pPr>
+        <w:numPr>
+          <w:ilvl w:val="1"/>
+          <w:numId w:val="5"/>
+        </w:numPr>
+        <w:shd w:val="clear" w:color="auto" w:fill="FFFFFF"/>
+        <w:spacing w:before="100" w:beforeAutospacing="1" w:after="100" w:afterAutospacing="1" w:line="240" w:lineRule="auto"/>
+        <w:rPr>
+          <w:rFonts w:ascii="Helvetica" w:eastAsia="Times New Roman" w:hAnsi="Helvetica" w:cs="Helvetica"/>
+          <w:color w:val="000000"/>
+          <w:sz w:val="21"/>
+          <w:szCs w:val="21"/>
+        </w:rPr>
+      </w:pPr>
+      <w:r>
+        <w:rPr>
+          <w:rFonts w:ascii="Helvetica" w:eastAsia="Times New Roman" w:hAnsi="Helvetica" w:cs="Helvetica"/>
+          <w:color w:val="000000"/>
+          <w:sz w:val="21"/>
+          <w:szCs w:val="21"/>
+        </w:rPr>
+        <w:t>Delete</w:t>
+      </w:r>
+      <w:r>
+        <w:rPr>
+          <w:rFonts w:ascii="Helvetica" w:eastAsia="Times New Roman" w:hAnsi="Helvetica" w:cs="Helvetica"/>
+          <w:color w:val="000000"/>
+          <w:sz w:val="21"/>
+          <w:szCs w:val="21"/>
+        </w:rPr>
+        <w:t>RowbyId</w:t>
+      </w:r>
+    </w:p>
+    <w:p>
+      <w:pPr>
+        <w:numPr>
+          <w:ilvl w:val="1"/>
+          <w:numId w:val="5"/>
+        </w:numPr>
+        <w:shd w:val="clear" w:color="auto" w:fill="FFFFFF"/>
+        <w:spacing w:before="100" w:beforeAutospacing="1" w:after="100" w:afterAutospacing="1" w:line="240" w:lineRule="auto"/>
+        <w:rPr>
+          <w:rFonts w:ascii="Helvetica" w:eastAsia="Times New Roman" w:hAnsi="Helvetica" w:cs="Helvetica"/>
+          <w:color w:val="000000"/>
+          <w:sz w:val="21"/>
+          <w:szCs w:val="21"/>
+        </w:rPr>
+      </w:pPr>
+      <w:r>
+        <w:rPr>
+          <w:rFonts w:ascii="Helvetica" w:eastAsia="Times New Roman" w:hAnsi="Helvetica" w:cs="Helvetica"/>
+          <w:color w:val="000000"/>
+          <w:sz w:val="21"/>
+          <w:szCs w:val="21"/>
+        </w:rPr>
+        <w:t>Update</w:t>
+      </w:r>
+    </w:p>
+    <w:p>
+      <w:pPr>
         <w:rPr>
           <w:sz w:val="24"/>
           <w:szCs w:val="24"/>
         </w:rPr>
-        <w:t>Allows the Changes in Database technologies</w:t>
-      </w:r>
-    </w:p>
-    <w:p>
-      <w:pPr>
-        <w:pStyle w:val="ListParagraph"/>
-        <w:numPr>
-          <w:ilvl w:val="0"/>
-          <w:numId w:val="1"/>
-        </w:numPr>
-      </w:pPr>
-      <w:r>
-        <w:rPr>
-          <w:sz w:val="24"/>
-          <w:szCs w:val="24"/>
-        </w:rPr>
-        <w:t>Queries should be generated by the mapper without even thinking about the Dialect or how the transaction is happening</w:t>
-      </w:r>
-    </w:p>
-    <w:p>
-      <w:pPr>
-        <w:pStyle w:val="ListParagraph"/>
-        <w:numPr>
-          <w:ilvl w:val="0"/>
-          <w:numId w:val="1"/>
-        </w:numPr>
-      </w:pPr>
-      <w:r>
-        <w:rPr>
-          <w:sz w:val="24"/>
-          <w:szCs w:val="24"/>
-        </w:rPr>
-        <w:t>The Mapper is designed Code first following these steps:</w:t>
-      </w:r>
-    </w:p>
-    <w:p>
-      <w:pPr>
-        <w:pStyle w:val="ListParagraph"/>
-        <w:numPr>
-          <w:ilvl w:val="1"/>
-          <w:numId w:val="1"/>
-        </w:numPr>
-      </w:pPr>
-      <w:r>
-        <w:rPr>
-          <w:sz w:val="24"/>
-          <w:szCs w:val="24"/>
-        </w:rPr>
-        <w:t>configuring the connection to the database as settings in persistence layer</w:t>
-      </w:r>
-    </w:p>
-    <w:p>
-      <w:pPr>
-        <w:pStyle w:val="ListParagraph"/>
-        <w:numPr>
-          <w:ilvl w:val="1"/>
-          <w:numId w:val="1"/>
-        </w:numPr>
-      </w:pPr>
-      <w:r>
-        <w:rPr>
-          <w:sz w:val="24"/>
-          <w:szCs w:val="24"/>
-        </w:rPr>
-        <w:t>adding the classes as tables and the properties as columns in Entity layer</w:t>
-      </w:r>
-    </w:p>
-    <w:p>
-      <w:pPr>
-        <w:pStyle w:val="ListParagraph"/>
-        <w:numPr>
-          <w:ilvl w:val="1"/>
-          <w:numId w:val="1"/>
-        </w:numPr>
-      </w:pPr>
-      <w:r>
-        <w:rPr>
-          <w:sz w:val="24"/>
-          <w:szCs w:val="24"/>
-        </w:rPr>
-        <w:t xml:space="preserve">adding the different functions (select, delete, insert, update, drop...) in services layer </w:t>
-      </w:r>
-    </w:p>
-    <w:p>
-      <w:pPr>
-        <w:pStyle w:val="ListParagraph"/>
-        <w:numPr>
-          <w:ilvl w:val="1"/>
-          <w:numId w:val="1"/>
-        </w:numPr>
-        <w:rPr>
-          <w:sz w:val="24"/>
-          <w:szCs w:val="24"/>
-        </w:rPr>
-      </w:pPr>
-      <w:r>
-        <w:rPr>
-          <w:sz w:val="24"/>
-          <w:szCs w:val="24"/>
-        </w:rPr>
-        <w:t>adding transactions service (join, find...) in services layer</w:t>
-      </w:r>
-    </w:p>
-    <w:p>
-      <w:pPr>
-        <w:pStyle w:val="ListParagraph"/>
-        <w:numPr>
-          <w:ilvl w:val="1"/>
-          <w:numId w:val="1"/>
-        </w:numPr>
-        <w:rPr>
-          <w:sz w:val="24"/>
-          <w:szCs w:val="24"/>
-        </w:rPr>
-      </w:pPr>
-      <w:r>
-        <w:rPr>
-          <w:sz w:val="24"/>
-          <w:szCs w:val="24"/>
-        </w:rPr>
-        <w:t>Model layer is used to show a demo of the ORM and use the annotations</w:t>
-      </w:r>
-    </w:p>
-    <w:p>
-      <w:pPr>
-        <w:pStyle w:val="ListParagraph"/>
-        <w:numPr>
-          <w:ilvl w:val="1"/>
-          <w:numId w:val="1"/>
-        </w:numPr>
-        <w:rPr>
-          <w:sz w:val="24"/>
-          <w:szCs w:val="24"/>
-        </w:rPr>
-      </w:pPr>
-      <w:r>
-        <w:rPr>
-          <w:sz w:val="24"/>
-          <w:szCs w:val="24"/>
-        </w:rPr>
-        <w:t xml:space="preserve">Annotation layer to define the Reflection function that will define the tables and columns </w:t>
-      </w:r>
+      </w:pPr>
     </w:p>
     <w:sectPr>
-      <w:headerReference w:type="default" r:id="rId10"/>
-      <w:footerReference w:type="default" r:id="rId11"/>
+      <w:headerReference w:type="default" r:id="rId13"/>
+      <w:footerReference w:type="default" r:id="rId14"/>
       <w:pgSz w:w="12240" w:h="15840"/>
       <w:pgMar w:top="1417" w:right="1417" w:bottom="1134" w:left="1417" w:header="720" w:footer="720" w:gutter="0"/>
       <w:pgNumType w:start="0"/>
@@ -921,15 +2464,7 @@
       <w:pStyle w:val="Header"/>
     </w:pPr>
     <w:r>
-      <w:t xml:space="preserve">SWE3-BIF5                                                                                                                             </w:t>
-    </w:r>
-    <w:proofErr w:type="spellStart"/>
-    <w:r>
-      <w:t>Chahed</w:t>
-    </w:r>
-    <w:proofErr w:type="spellEnd"/>
-    <w:r>
-      <w:t xml:space="preserve"> Rajoub-if19b166</w:t>
+      <w:t>SWE3-BIF5                                                                                                                             Chahed Rajoub-if19b166</w:t>
     </w:r>
   </w:p>
 </w:hdr>
@@ -1050,8 +2585,660 @@
       </w:rPr>
     </w:lvl>
   </w:abstractNum>
+  <w:abstractNum w:abstractNumId="1" w15:restartNumberingAfterBreak="0">
+    <w:nsid w:val="239D6CBA"/>
+    <w:multiLevelType w:val="multilevel"/>
+    <w:tmpl w:val="BA5AAA58"/>
+    <w:lvl w:ilvl="0">
+      <w:start w:val="5"/>
+      <w:numFmt w:val="decimal"/>
+      <w:lvlText w:val="%1."/>
+      <w:lvlJc w:val="left"/>
+      <w:pPr>
+        <w:tabs>
+          <w:tab w:val="num" w:pos="720"/>
+        </w:tabs>
+        <w:ind w:left="720" w:hanging="360"/>
+      </w:pPr>
+    </w:lvl>
+    <w:lvl w:ilvl="1">
+      <w:start w:val="1"/>
+      <w:numFmt w:val="lowerRoman"/>
+      <w:lvlText w:val="%2."/>
+      <w:lvlJc w:val="right"/>
+      <w:pPr>
+        <w:tabs>
+          <w:tab w:val="num" w:pos="1440"/>
+        </w:tabs>
+        <w:ind w:left="1440" w:hanging="360"/>
+      </w:pPr>
+    </w:lvl>
+    <w:lvl w:ilvl="2" w:tentative="1">
+      <w:start w:val="1"/>
+      <w:numFmt w:val="decimal"/>
+      <w:lvlText w:val="%3."/>
+      <w:lvlJc w:val="left"/>
+      <w:pPr>
+        <w:tabs>
+          <w:tab w:val="num" w:pos="2160"/>
+        </w:tabs>
+        <w:ind w:left="2160" w:hanging="360"/>
+      </w:pPr>
+    </w:lvl>
+    <w:lvl w:ilvl="3" w:tentative="1">
+      <w:start w:val="1"/>
+      <w:numFmt w:val="decimal"/>
+      <w:lvlText w:val="%4."/>
+      <w:lvlJc w:val="left"/>
+      <w:pPr>
+        <w:tabs>
+          <w:tab w:val="num" w:pos="2880"/>
+        </w:tabs>
+        <w:ind w:left="2880" w:hanging="360"/>
+      </w:pPr>
+    </w:lvl>
+    <w:lvl w:ilvl="4" w:tentative="1">
+      <w:start w:val="1"/>
+      <w:numFmt w:val="decimal"/>
+      <w:lvlText w:val="%5."/>
+      <w:lvlJc w:val="left"/>
+      <w:pPr>
+        <w:tabs>
+          <w:tab w:val="num" w:pos="3600"/>
+        </w:tabs>
+        <w:ind w:left="3600" w:hanging="360"/>
+      </w:pPr>
+    </w:lvl>
+    <w:lvl w:ilvl="5" w:tentative="1">
+      <w:start w:val="1"/>
+      <w:numFmt w:val="decimal"/>
+      <w:lvlText w:val="%6."/>
+      <w:lvlJc w:val="left"/>
+      <w:pPr>
+        <w:tabs>
+          <w:tab w:val="num" w:pos="4320"/>
+        </w:tabs>
+        <w:ind w:left="4320" w:hanging="360"/>
+      </w:pPr>
+    </w:lvl>
+    <w:lvl w:ilvl="6" w:tentative="1">
+      <w:start w:val="1"/>
+      <w:numFmt w:val="decimal"/>
+      <w:lvlText w:val="%7."/>
+      <w:lvlJc w:val="left"/>
+      <w:pPr>
+        <w:tabs>
+          <w:tab w:val="num" w:pos="5040"/>
+        </w:tabs>
+        <w:ind w:left="5040" w:hanging="360"/>
+      </w:pPr>
+    </w:lvl>
+    <w:lvl w:ilvl="7" w:tentative="1">
+      <w:start w:val="1"/>
+      <w:numFmt w:val="decimal"/>
+      <w:lvlText w:val="%8."/>
+      <w:lvlJc w:val="left"/>
+      <w:pPr>
+        <w:tabs>
+          <w:tab w:val="num" w:pos="5760"/>
+        </w:tabs>
+        <w:ind w:left="5760" w:hanging="360"/>
+      </w:pPr>
+    </w:lvl>
+    <w:lvl w:ilvl="8" w:tentative="1">
+      <w:start w:val="1"/>
+      <w:numFmt w:val="decimal"/>
+      <w:lvlText w:val="%9."/>
+      <w:lvlJc w:val="left"/>
+      <w:pPr>
+        <w:tabs>
+          <w:tab w:val="num" w:pos="6480"/>
+        </w:tabs>
+        <w:ind w:left="6480" w:hanging="360"/>
+      </w:pPr>
+    </w:lvl>
+  </w:abstractNum>
+  <w:abstractNum w:abstractNumId="2" w15:restartNumberingAfterBreak="0">
+    <w:nsid w:val="26415684"/>
+    <w:multiLevelType w:val="multilevel"/>
+    <w:tmpl w:val="950EC0E4"/>
+    <w:lvl w:ilvl="0">
+      <w:start w:val="1"/>
+      <w:numFmt w:val="bullet"/>
+      <w:lvlText w:val=""/>
+      <w:lvlJc w:val="left"/>
+      <w:pPr>
+        <w:tabs>
+          <w:tab w:val="num" w:pos="720"/>
+        </w:tabs>
+        <w:ind w:left="720" w:hanging="360"/>
+      </w:pPr>
+      <w:rPr>
+        <w:rFonts w:ascii="Symbol" w:hAnsi="Symbol" w:hint="default"/>
+        <w:sz w:val="20"/>
+      </w:rPr>
+    </w:lvl>
+    <w:lvl w:ilvl="1" w:tentative="1">
+      <w:start w:val="1"/>
+      <w:numFmt w:val="bullet"/>
+      <w:lvlText w:val="o"/>
+      <w:lvlJc w:val="left"/>
+      <w:pPr>
+        <w:tabs>
+          <w:tab w:val="num" w:pos="1440"/>
+        </w:tabs>
+        <w:ind w:left="1440" w:hanging="360"/>
+      </w:pPr>
+      <w:rPr>
+        <w:rFonts w:ascii="Courier New" w:hAnsi="Courier New" w:hint="default"/>
+        <w:sz w:val="20"/>
+      </w:rPr>
+    </w:lvl>
+    <w:lvl w:ilvl="2" w:tentative="1">
+      <w:start w:val="1"/>
+      <w:numFmt w:val="bullet"/>
+      <w:lvlText w:val=""/>
+      <w:lvlJc w:val="left"/>
+      <w:pPr>
+        <w:tabs>
+          <w:tab w:val="num" w:pos="2160"/>
+        </w:tabs>
+        <w:ind w:left="2160" w:hanging="360"/>
+      </w:pPr>
+      <w:rPr>
+        <w:rFonts w:ascii="Wingdings" w:hAnsi="Wingdings" w:hint="default"/>
+        <w:sz w:val="20"/>
+      </w:rPr>
+    </w:lvl>
+    <w:lvl w:ilvl="3" w:tentative="1">
+      <w:start w:val="1"/>
+      <w:numFmt w:val="bullet"/>
+      <w:lvlText w:val=""/>
+      <w:lvlJc w:val="left"/>
+      <w:pPr>
+        <w:tabs>
+          <w:tab w:val="num" w:pos="2880"/>
+        </w:tabs>
+        <w:ind w:left="2880" w:hanging="360"/>
+      </w:pPr>
+      <w:rPr>
+        <w:rFonts w:ascii="Wingdings" w:hAnsi="Wingdings" w:hint="default"/>
+        <w:sz w:val="20"/>
+      </w:rPr>
+    </w:lvl>
+    <w:lvl w:ilvl="4" w:tentative="1">
+      <w:start w:val="1"/>
+      <w:numFmt w:val="bullet"/>
+      <w:lvlText w:val=""/>
+      <w:lvlJc w:val="left"/>
+      <w:pPr>
+        <w:tabs>
+          <w:tab w:val="num" w:pos="3600"/>
+        </w:tabs>
+        <w:ind w:left="3600" w:hanging="360"/>
+      </w:pPr>
+      <w:rPr>
+        <w:rFonts w:ascii="Wingdings" w:hAnsi="Wingdings" w:hint="default"/>
+        <w:sz w:val="20"/>
+      </w:rPr>
+    </w:lvl>
+    <w:lvl w:ilvl="5" w:tentative="1">
+      <w:start w:val="1"/>
+      <w:numFmt w:val="bullet"/>
+      <w:lvlText w:val=""/>
+      <w:lvlJc w:val="left"/>
+      <w:pPr>
+        <w:tabs>
+          <w:tab w:val="num" w:pos="4320"/>
+        </w:tabs>
+        <w:ind w:left="4320" w:hanging="360"/>
+      </w:pPr>
+      <w:rPr>
+        <w:rFonts w:ascii="Wingdings" w:hAnsi="Wingdings" w:hint="default"/>
+        <w:sz w:val="20"/>
+      </w:rPr>
+    </w:lvl>
+    <w:lvl w:ilvl="6" w:tentative="1">
+      <w:start w:val="1"/>
+      <w:numFmt w:val="bullet"/>
+      <w:lvlText w:val=""/>
+      <w:lvlJc w:val="left"/>
+      <w:pPr>
+        <w:tabs>
+          <w:tab w:val="num" w:pos="5040"/>
+        </w:tabs>
+        <w:ind w:left="5040" w:hanging="360"/>
+      </w:pPr>
+      <w:rPr>
+        <w:rFonts w:ascii="Wingdings" w:hAnsi="Wingdings" w:hint="default"/>
+        <w:sz w:val="20"/>
+      </w:rPr>
+    </w:lvl>
+    <w:lvl w:ilvl="7" w:tentative="1">
+      <w:start w:val="1"/>
+      <w:numFmt w:val="bullet"/>
+      <w:lvlText w:val=""/>
+      <w:lvlJc w:val="left"/>
+      <w:pPr>
+        <w:tabs>
+          <w:tab w:val="num" w:pos="5760"/>
+        </w:tabs>
+        <w:ind w:left="5760" w:hanging="360"/>
+      </w:pPr>
+      <w:rPr>
+        <w:rFonts w:ascii="Wingdings" w:hAnsi="Wingdings" w:hint="default"/>
+        <w:sz w:val="20"/>
+      </w:rPr>
+    </w:lvl>
+    <w:lvl w:ilvl="8" w:tentative="1">
+      <w:start w:val="1"/>
+      <w:numFmt w:val="bullet"/>
+      <w:lvlText w:val=""/>
+      <w:lvlJc w:val="left"/>
+      <w:pPr>
+        <w:tabs>
+          <w:tab w:val="num" w:pos="6480"/>
+        </w:tabs>
+        <w:ind w:left="6480" w:hanging="360"/>
+      </w:pPr>
+      <w:rPr>
+        <w:rFonts w:ascii="Wingdings" w:hAnsi="Wingdings" w:hint="default"/>
+        <w:sz w:val="20"/>
+      </w:rPr>
+    </w:lvl>
+  </w:abstractNum>
+  <w:abstractNum w:abstractNumId="3" w15:restartNumberingAfterBreak="0">
+    <w:nsid w:val="30C41585"/>
+    <w:multiLevelType w:val="multilevel"/>
+    <w:tmpl w:val="7DDA88B8"/>
+    <w:lvl w:ilvl="0">
+      <w:start w:val="1"/>
+      <w:numFmt w:val="bullet"/>
+      <w:lvlText w:val=""/>
+      <w:lvlJc w:val="left"/>
+      <w:pPr>
+        <w:tabs>
+          <w:tab w:val="num" w:pos="720"/>
+        </w:tabs>
+        <w:ind w:left="720" w:hanging="360"/>
+      </w:pPr>
+      <w:rPr>
+        <w:rFonts w:ascii="Symbol" w:hAnsi="Symbol" w:hint="default"/>
+        <w:sz w:val="20"/>
+      </w:rPr>
+    </w:lvl>
+    <w:lvl w:ilvl="1">
+      <w:start w:val="1"/>
+      <w:numFmt w:val="bullet"/>
+      <w:lvlText w:val="o"/>
+      <w:lvlJc w:val="left"/>
+      <w:pPr>
+        <w:tabs>
+          <w:tab w:val="num" w:pos="1440"/>
+        </w:tabs>
+        <w:ind w:left="1440" w:hanging="360"/>
+      </w:pPr>
+      <w:rPr>
+        <w:rFonts w:ascii="Courier New" w:hAnsi="Courier New" w:hint="default"/>
+        <w:sz w:val="20"/>
+      </w:rPr>
+    </w:lvl>
+    <w:lvl w:ilvl="2" w:tentative="1">
+      <w:start w:val="1"/>
+      <w:numFmt w:val="bullet"/>
+      <w:lvlText w:val=""/>
+      <w:lvlJc w:val="left"/>
+      <w:pPr>
+        <w:tabs>
+          <w:tab w:val="num" w:pos="2160"/>
+        </w:tabs>
+        <w:ind w:left="2160" w:hanging="360"/>
+      </w:pPr>
+      <w:rPr>
+        <w:rFonts w:ascii="Wingdings" w:hAnsi="Wingdings" w:hint="default"/>
+        <w:sz w:val="20"/>
+      </w:rPr>
+    </w:lvl>
+    <w:lvl w:ilvl="3" w:tentative="1">
+      <w:start w:val="1"/>
+      <w:numFmt w:val="bullet"/>
+      <w:lvlText w:val=""/>
+      <w:lvlJc w:val="left"/>
+      <w:pPr>
+        <w:tabs>
+          <w:tab w:val="num" w:pos="2880"/>
+        </w:tabs>
+        <w:ind w:left="2880" w:hanging="360"/>
+      </w:pPr>
+      <w:rPr>
+        <w:rFonts w:ascii="Wingdings" w:hAnsi="Wingdings" w:hint="default"/>
+        <w:sz w:val="20"/>
+      </w:rPr>
+    </w:lvl>
+    <w:lvl w:ilvl="4" w:tentative="1">
+      <w:start w:val="1"/>
+      <w:numFmt w:val="bullet"/>
+      <w:lvlText w:val=""/>
+      <w:lvlJc w:val="left"/>
+      <w:pPr>
+        <w:tabs>
+          <w:tab w:val="num" w:pos="3600"/>
+        </w:tabs>
+        <w:ind w:left="3600" w:hanging="360"/>
+      </w:pPr>
+      <w:rPr>
+        <w:rFonts w:ascii="Wingdings" w:hAnsi="Wingdings" w:hint="default"/>
+        <w:sz w:val="20"/>
+      </w:rPr>
+    </w:lvl>
+    <w:lvl w:ilvl="5" w:tentative="1">
+      <w:start w:val="1"/>
+      <w:numFmt w:val="bullet"/>
+      <w:lvlText w:val=""/>
+      <w:lvlJc w:val="left"/>
+      <w:pPr>
+        <w:tabs>
+          <w:tab w:val="num" w:pos="4320"/>
+        </w:tabs>
+        <w:ind w:left="4320" w:hanging="360"/>
+      </w:pPr>
+      <w:rPr>
+        <w:rFonts w:ascii="Wingdings" w:hAnsi="Wingdings" w:hint="default"/>
+        <w:sz w:val="20"/>
+      </w:rPr>
+    </w:lvl>
+    <w:lvl w:ilvl="6" w:tentative="1">
+      <w:start w:val="1"/>
+      <w:numFmt w:val="bullet"/>
+      <w:lvlText w:val=""/>
+      <w:lvlJc w:val="left"/>
+      <w:pPr>
+        <w:tabs>
+          <w:tab w:val="num" w:pos="5040"/>
+        </w:tabs>
+        <w:ind w:left="5040" w:hanging="360"/>
+      </w:pPr>
+      <w:rPr>
+        <w:rFonts w:ascii="Wingdings" w:hAnsi="Wingdings" w:hint="default"/>
+        <w:sz w:val="20"/>
+      </w:rPr>
+    </w:lvl>
+    <w:lvl w:ilvl="7" w:tentative="1">
+      <w:start w:val="1"/>
+      <w:numFmt w:val="bullet"/>
+      <w:lvlText w:val=""/>
+      <w:lvlJc w:val="left"/>
+      <w:pPr>
+        <w:tabs>
+          <w:tab w:val="num" w:pos="5760"/>
+        </w:tabs>
+        <w:ind w:left="5760" w:hanging="360"/>
+      </w:pPr>
+      <w:rPr>
+        <w:rFonts w:ascii="Wingdings" w:hAnsi="Wingdings" w:hint="default"/>
+        <w:sz w:val="20"/>
+      </w:rPr>
+    </w:lvl>
+    <w:lvl w:ilvl="8" w:tentative="1">
+      <w:start w:val="1"/>
+      <w:numFmt w:val="bullet"/>
+      <w:lvlText w:val=""/>
+      <w:lvlJc w:val="left"/>
+      <w:pPr>
+        <w:tabs>
+          <w:tab w:val="num" w:pos="6480"/>
+        </w:tabs>
+        <w:ind w:left="6480" w:hanging="360"/>
+      </w:pPr>
+      <w:rPr>
+        <w:rFonts w:ascii="Wingdings" w:hAnsi="Wingdings" w:hint="default"/>
+        <w:sz w:val="20"/>
+      </w:rPr>
+    </w:lvl>
+  </w:abstractNum>
+  <w:abstractNum w:abstractNumId="4" w15:restartNumberingAfterBreak="0">
+    <w:nsid w:val="455C17A4"/>
+    <w:multiLevelType w:val="multilevel"/>
+    <w:tmpl w:val="2962F780"/>
+    <w:lvl w:ilvl="0">
+      <w:start w:val="1"/>
+      <w:numFmt w:val="decimal"/>
+      <w:lvlText w:val="%1."/>
+      <w:lvlJc w:val="left"/>
+      <w:pPr>
+        <w:tabs>
+          <w:tab w:val="num" w:pos="720"/>
+        </w:tabs>
+        <w:ind w:left="720" w:hanging="360"/>
+      </w:pPr>
+    </w:lvl>
+    <w:lvl w:ilvl="1" w:tentative="1">
+      <w:start w:val="1"/>
+      <w:numFmt w:val="decimal"/>
+      <w:lvlText w:val="%2."/>
+      <w:lvlJc w:val="left"/>
+      <w:pPr>
+        <w:tabs>
+          <w:tab w:val="num" w:pos="1440"/>
+        </w:tabs>
+        <w:ind w:left="1440" w:hanging="360"/>
+      </w:pPr>
+    </w:lvl>
+    <w:lvl w:ilvl="2" w:tentative="1">
+      <w:start w:val="1"/>
+      <w:numFmt w:val="decimal"/>
+      <w:lvlText w:val="%3."/>
+      <w:lvlJc w:val="left"/>
+      <w:pPr>
+        <w:tabs>
+          <w:tab w:val="num" w:pos="2160"/>
+        </w:tabs>
+        <w:ind w:left="2160" w:hanging="360"/>
+      </w:pPr>
+    </w:lvl>
+    <w:lvl w:ilvl="3" w:tentative="1">
+      <w:start w:val="1"/>
+      <w:numFmt w:val="decimal"/>
+      <w:lvlText w:val="%4."/>
+      <w:lvlJc w:val="left"/>
+      <w:pPr>
+        <w:tabs>
+          <w:tab w:val="num" w:pos="2880"/>
+        </w:tabs>
+        <w:ind w:left="2880" w:hanging="360"/>
+      </w:pPr>
+    </w:lvl>
+    <w:lvl w:ilvl="4" w:tentative="1">
+      <w:start w:val="1"/>
+      <w:numFmt w:val="decimal"/>
+      <w:lvlText w:val="%5."/>
+      <w:lvlJc w:val="left"/>
+      <w:pPr>
+        <w:tabs>
+          <w:tab w:val="num" w:pos="3600"/>
+        </w:tabs>
+        <w:ind w:left="3600" w:hanging="360"/>
+      </w:pPr>
+    </w:lvl>
+    <w:lvl w:ilvl="5" w:tentative="1">
+      <w:start w:val="1"/>
+      <w:numFmt w:val="decimal"/>
+      <w:lvlText w:val="%6."/>
+      <w:lvlJc w:val="left"/>
+      <w:pPr>
+        <w:tabs>
+          <w:tab w:val="num" w:pos="4320"/>
+        </w:tabs>
+        <w:ind w:left="4320" w:hanging="360"/>
+      </w:pPr>
+    </w:lvl>
+    <w:lvl w:ilvl="6" w:tentative="1">
+      <w:start w:val="1"/>
+      <w:numFmt w:val="decimal"/>
+      <w:lvlText w:val="%7."/>
+      <w:lvlJc w:val="left"/>
+      <w:pPr>
+        <w:tabs>
+          <w:tab w:val="num" w:pos="5040"/>
+        </w:tabs>
+        <w:ind w:left="5040" w:hanging="360"/>
+      </w:pPr>
+    </w:lvl>
+    <w:lvl w:ilvl="7" w:tentative="1">
+      <w:start w:val="1"/>
+      <w:numFmt w:val="decimal"/>
+      <w:lvlText w:val="%8."/>
+      <w:lvlJc w:val="left"/>
+      <w:pPr>
+        <w:tabs>
+          <w:tab w:val="num" w:pos="5760"/>
+        </w:tabs>
+        <w:ind w:left="5760" w:hanging="360"/>
+      </w:pPr>
+    </w:lvl>
+    <w:lvl w:ilvl="8" w:tentative="1">
+      <w:start w:val="1"/>
+      <w:numFmt w:val="decimal"/>
+      <w:lvlText w:val="%9."/>
+      <w:lvlJc w:val="left"/>
+      <w:pPr>
+        <w:tabs>
+          <w:tab w:val="num" w:pos="6480"/>
+        </w:tabs>
+        <w:ind w:left="6480" w:hanging="360"/>
+      </w:pPr>
+    </w:lvl>
+  </w:abstractNum>
+  <w:abstractNum w:abstractNumId="5" w15:restartNumberingAfterBreak="0">
+    <w:nsid w:val="6399254D"/>
+    <w:multiLevelType w:val="hybridMultilevel"/>
+    <w:tmpl w:val="4E3CAC1A"/>
+    <w:lvl w:ilvl="0" w:tplc="04090001">
+      <w:start w:val="1"/>
+      <w:numFmt w:val="bullet"/>
+      <w:lvlText w:val=""/>
+      <w:lvlJc w:val="left"/>
+      <w:pPr>
+        <w:ind w:left="720" w:hanging="360"/>
+      </w:pPr>
+      <w:rPr>
+        <w:rFonts w:ascii="Symbol" w:hAnsi="Symbol" w:hint="default"/>
+      </w:rPr>
+    </w:lvl>
+    <w:lvl w:ilvl="1" w:tplc="04090003" w:tentative="1">
+      <w:start w:val="1"/>
+      <w:numFmt w:val="bullet"/>
+      <w:lvlText w:val="o"/>
+      <w:lvlJc w:val="left"/>
+      <w:pPr>
+        <w:ind w:left="1440" w:hanging="360"/>
+      </w:pPr>
+      <w:rPr>
+        <w:rFonts w:ascii="Courier New" w:hAnsi="Courier New" w:cs="Courier New" w:hint="default"/>
+      </w:rPr>
+    </w:lvl>
+    <w:lvl w:ilvl="2" w:tplc="04090005" w:tentative="1">
+      <w:start w:val="1"/>
+      <w:numFmt w:val="bullet"/>
+      <w:lvlText w:val=""/>
+      <w:lvlJc w:val="left"/>
+      <w:pPr>
+        <w:ind w:left="2160" w:hanging="360"/>
+      </w:pPr>
+      <w:rPr>
+        <w:rFonts w:ascii="Wingdings" w:hAnsi="Wingdings" w:hint="default"/>
+      </w:rPr>
+    </w:lvl>
+    <w:lvl w:ilvl="3" w:tplc="04090001" w:tentative="1">
+      <w:start w:val="1"/>
+      <w:numFmt w:val="bullet"/>
+      <w:lvlText w:val=""/>
+      <w:lvlJc w:val="left"/>
+      <w:pPr>
+        <w:ind w:left="2880" w:hanging="360"/>
+      </w:pPr>
+      <w:rPr>
+        <w:rFonts w:ascii="Symbol" w:hAnsi="Symbol" w:hint="default"/>
+      </w:rPr>
+    </w:lvl>
+    <w:lvl w:ilvl="4" w:tplc="04090003" w:tentative="1">
+      <w:start w:val="1"/>
+      <w:numFmt w:val="bullet"/>
+      <w:lvlText w:val="o"/>
+      <w:lvlJc w:val="left"/>
+      <w:pPr>
+        <w:ind w:left="3600" w:hanging="360"/>
+      </w:pPr>
+      <w:rPr>
+        <w:rFonts w:ascii="Courier New" w:hAnsi="Courier New" w:cs="Courier New" w:hint="default"/>
+      </w:rPr>
+    </w:lvl>
+    <w:lvl w:ilvl="5" w:tplc="04090005" w:tentative="1">
+      <w:start w:val="1"/>
+      <w:numFmt w:val="bullet"/>
+      <w:lvlText w:val=""/>
+      <w:lvlJc w:val="left"/>
+      <w:pPr>
+        <w:ind w:left="4320" w:hanging="360"/>
+      </w:pPr>
+      <w:rPr>
+        <w:rFonts w:ascii="Wingdings" w:hAnsi="Wingdings" w:hint="default"/>
+      </w:rPr>
+    </w:lvl>
+    <w:lvl w:ilvl="6" w:tplc="04090001" w:tentative="1">
+      <w:start w:val="1"/>
+      <w:numFmt w:val="bullet"/>
+      <w:lvlText w:val=""/>
+      <w:lvlJc w:val="left"/>
+      <w:pPr>
+        <w:ind w:left="5040" w:hanging="360"/>
+      </w:pPr>
+      <w:rPr>
+        <w:rFonts w:ascii="Symbol" w:hAnsi="Symbol" w:hint="default"/>
+      </w:rPr>
+    </w:lvl>
+    <w:lvl w:ilvl="7" w:tplc="04090003" w:tentative="1">
+      <w:start w:val="1"/>
+      <w:numFmt w:val="bullet"/>
+      <w:lvlText w:val="o"/>
+      <w:lvlJc w:val="left"/>
+      <w:pPr>
+        <w:ind w:left="5760" w:hanging="360"/>
+      </w:pPr>
+      <w:rPr>
+        <w:rFonts w:ascii="Courier New" w:hAnsi="Courier New" w:cs="Courier New" w:hint="default"/>
+      </w:rPr>
+    </w:lvl>
+    <w:lvl w:ilvl="8" w:tplc="04090005" w:tentative="1">
+      <w:start w:val="1"/>
+      <w:numFmt w:val="bullet"/>
+      <w:lvlText w:val=""/>
+      <w:lvlJc w:val="left"/>
+      <w:pPr>
+        <w:ind w:left="6480" w:hanging="360"/>
+      </w:pPr>
+      <w:rPr>
+        <w:rFonts w:ascii="Wingdings" w:hAnsi="Wingdings" w:hint="default"/>
+      </w:rPr>
+    </w:lvl>
+  </w:abstractNum>
   <w:num w:numId="1">
     <w:abstractNumId w:val="0"/>
+  </w:num>
+  <w:num w:numId="2">
+    <w:abstractNumId w:val="2"/>
+  </w:num>
+  <w:num w:numId="3">
+    <w:abstractNumId w:val="3"/>
+  </w:num>
+  <w:num w:numId="4">
+    <w:abstractNumId w:val="4"/>
+  </w:num>
+  <w:num w:numId="5">
+    <w:abstractNumId w:val="1"/>
+  </w:num>
+  <w:num w:numId="6">
+    <w:abstractNumId w:val="5"/>
   </w:num>
 </w:numbering>
 </file>
@@ -1455,6 +3642,45 @@
     <w:name w:val="Normal"/>
     <w:qFormat/>
   </w:style>
+  <w:style w:type="paragraph" w:styleId="Heading1">
+    <w:name w:val="heading 1"/>
+    <w:basedOn w:val="Normal"/>
+    <w:link w:val="Heading1Char"/>
+    <w:uiPriority w:val="9"/>
+    <w:qFormat/>
+    <w:rsid w:val="00094C5E"/>
+    <w:pPr>
+      <w:spacing w:before="100" w:beforeAutospacing="1" w:after="100" w:afterAutospacing="1" w:line="240" w:lineRule="auto"/>
+      <w:outlineLvl w:val="0"/>
+    </w:pPr>
+    <w:rPr>
+      <w:rFonts w:ascii="Times New Roman" w:eastAsia="Times New Roman" w:hAnsi="Times New Roman" w:cs="Times New Roman"/>
+      <w:b/>
+      <w:bCs/>
+      <w:kern w:val="36"/>
+      <w:sz w:val="48"/>
+      <w:szCs w:val="48"/>
+    </w:rPr>
+  </w:style>
+  <w:style w:type="paragraph" w:styleId="Heading2">
+    <w:name w:val="heading 2"/>
+    <w:basedOn w:val="Normal"/>
+    <w:link w:val="Heading2Char"/>
+    <w:uiPriority w:val="9"/>
+    <w:qFormat/>
+    <w:rsid w:val="00094C5E"/>
+    <w:pPr>
+      <w:spacing w:before="100" w:beforeAutospacing="1" w:after="100" w:afterAutospacing="1" w:line="240" w:lineRule="auto"/>
+      <w:outlineLvl w:val="1"/>
+    </w:pPr>
+    <w:rPr>
+      <w:rFonts w:ascii="Times New Roman" w:eastAsia="Times New Roman" w:hAnsi="Times New Roman" w:cs="Times New Roman"/>
+      <w:b/>
+      <w:bCs/>
+      <w:sz w:val="36"/>
+      <w:szCs w:val="36"/>
+    </w:rPr>
+  </w:style>
   <w:style w:type="character" w:default="1" w:styleId="DefaultParagraphFont">
     <w:name w:val="Default Paragraph Font"/>
     <w:uiPriority w:val="1"/>
@@ -1595,6 +3821,144 @@
       <w:contextualSpacing/>
     </w:pPr>
   </w:style>
+  <w:style w:type="character" w:customStyle="1" w:styleId="Heading1Char">
+    <w:name w:val="Heading 1 Char"/>
+    <w:basedOn w:val="DefaultParagraphFont"/>
+    <w:link w:val="Heading1"/>
+    <w:uiPriority w:val="9"/>
+    <w:rsid w:val="00094C5E"/>
+    <w:rPr>
+      <w:rFonts w:ascii="Times New Roman" w:eastAsia="Times New Roman" w:hAnsi="Times New Roman" w:cs="Times New Roman"/>
+      <w:b/>
+      <w:bCs/>
+      <w:kern w:val="36"/>
+      <w:sz w:val="48"/>
+      <w:szCs w:val="48"/>
+    </w:rPr>
+  </w:style>
+  <w:style w:type="character" w:customStyle="1" w:styleId="Heading2Char">
+    <w:name w:val="Heading 2 Char"/>
+    <w:basedOn w:val="DefaultParagraphFont"/>
+    <w:link w:val="Heading2"/>
+    <w:uiPriority w:val="9"/>
+    <w:rsid w:val="00094C5E"/>
+    <w:rPr>
+      <w:rFonts w:ascii="Times New Roman" w:eastAsia="Times New Roman" w:hAnsi="Times New Roman" w:cs="Times New Roman"/>
+      <w:b/>
+      <w:bCs/>
+      <w:sz w:val="36"/>
+      <w:szCs w:val="36"/>
+    </w:rPr>
+  </w:style>
+  <w:style w:type="paragraph" w:styleId="NormalWeb">
+    <w:name w:val="Normal (Web)"/>
+    <w:basedOn w:val="Normal"/>
+    <w:uiPriority w:val="99"/>
+    <w:semiHidden/>
+    <w:unhideWhenUsed/>
+    <w:rsid w:val="00094C5E"/>
+    <w:pPr>
+      <w:spacing w:before="100" w:beforeAutospacing="1" w:after="100" w:afterAutospacing="1" w:line="240" w:lineRule="auto"/>
+    </w:pPr>
+    <w:rPr>
+      <w:rFonts w:ascii="Times New Roman" w:eastAsia="Times New Roman" w:hAnsi="Times New Roman" w:cs="Times New Roman"/>
+      <w:sz w:val="24"/>
+      <w:szCs w:val="24"/>
+    </w:rPr>
+  </w:style>
+  <w:style w:type="character" w:styleId="Emphasis">
+    <w:name w:val="Emphasis"/>
+    <w:basedOn w:val="DefaultParagraphFont"/>
+    <w:uiPriority w:val="20"/>
+    <w:qFormat/>
+    <w:rsid w:val="00094C5E"/>
+    <w:rPr>
+      <w:i/>
+      <w:iCs/>
+    </w:rPr>
+  </w:style>
+  <w:style w:type="paragraph" w:styleId="TOCHeading">
+    <w:name w:val="TOC Heading"/>
+    <w:basedOn w:val="Heading1"/>
+    <w:next w:val="Normal"/>
+    <w:uiPriority w:val="39"/>
+    <w:unhideWhenUsed/>
+    <w:qFormat/>
+    <w:rsid w:val="00556C34"/>
+    <w:pPr>
+      <w:keepNext/>
+      <w:keepLines/>
+      <w:spacing w:before="240" w:beforeAutospacing="0" w:after="0" w:afterAutospacing="0" w:line="259" w:lineRule="auto"/>
+      <w:outlineLvl w:val="9"/>
+    </w:pPr>
+    <w:rPr>
+      <w:rFonts w:asciiTheme="majorHAnsi" w:eastAsiaTheme="majorEastAsia" w:hAnsiTheme="majorHAnsi" w:cstheme="majorBidi"/>
+      <w:b w:val="0"/>
+      <w:bCs w:val="0"/>
+      <w:color w:val="2F5496" w:themeColor="accent1" w:themeShade="BF"/>
+      <w:kern w:val="0"/>
+      <w:sz w:val="32"/>
+      <w:szCs w:val="32"/>
+    </w:rPr>
+  </w:style>
+  <w:style w:type="paragraph" w:styleId="TOC2">
+    <w:name w:val="toc 2"/>
+    <w:basedOn w:val="Normal"/>
+    <w:next w:val="Normal"/>
+    <w:autoRedefine/>
+    <w:uiPriority w:val="39"/>
+    <w:unhideWhenUsed/>
+    <w:rsid w:val="00556C34"/>
+    <w:pPr>
+      <w:spacing w:after="100"/>
+      <w:ind w:left="220"/>
+    </w:pPr>
+    <w:rPr>
+      <w:rFonts w:eastAsiaTheme="minorEastAsia" w:cs="Times New Roman"/>
+    </w:rPr>
+  </w:style>
+  <w:style w:type="paragraph" w:styleId="TOC1">
+    <w:name w:val="toc 1"/>
+    <w:basedOn w:val="Normal"/>
+    <w:next w:val="Normal"/>
+    <w:autoRedefine/>
+    <w:uiPriority w:val="39"/>
+    <w:unhideWhenUsed/>
+    <w:rsid w:val="00556C34"/>
+    <w:pPr>
+      <w:spacing w:after="100"/>
+    </w:pPr>
+    <w:rPr>
+      <w:rFonts w:eastAsiaTheme="minorEastAsia" w:cs="Times New Roman"/>
+    </w:rPr>
+  </w:style>
+  <w:style w:type="paragraph" w:styleId="TOC3">
+    <w:name w:val="toc 3"/>
+    <w:basedOn w:val="Normal"/>
+    <w:next w:val="Normal"/>
+    <w:autoRedefine/>
+    <w:uiPriority w:val="39"/>
+    <w:unhideWhenUsed/>
+    <w:rsid w:val="00556C34"/>
+    <w:pPr>
+      <w:spacing w:after="100"/>
+      <w:ind w:left="440"/>
+    </w:pPr>
+    <w:rPr>
+      <w:rFonts w:eastAsiaTheme="minorEastAsia" w:cs="Times New Roman"/>
+    </w:rPr>
+  </w:style>
+  <w:style w:type="character" w:styleId="Hyperlink">
+    <w:name w:val="Hyperlink"/>
+    <w:basedOn w:val="DefaultParagraphFont"/>
+    <w:uiPriority w:val="99"/>
+    <w:unhideWhenUsed/>
+    <w:rsid w:val="00B468D4"/>
+    <w:rPr>
+      <w:color w:val="0563C1" w:themeColor="hyperlink"/>
+      <w:u w:val="single"/>
+    </w:rPr>
+  </w:style>
 </w:styles>
 </file>
 
@@ -1713,6 +4077,13 @@
     <w:pitch w:val="variable"/>
     <w:sig w:usb0="E4002EFF" w:usb1="C000247B" w:usb2="00000009" w:usb3="00000000" w:csb0="000001FF" w:csb1="00000000"/>
   </w:font>
+  <w:font w:name="Helvetica">
+    <w:panose1 w:val="020B0504020202020204"/>
+    <w:charset w:val="00"/>
+    <w:family w:val="swiss"/>
+    <w:pitch w:val="variable"/>
+    <w:sig w:usb0="E0002EFF" w:usb1="C000785B" w:usb2="00000009" w:usb3="00000000" w:csb0="000001FF" w:csb1="00000000"/>
+  </w:font>
 </w:fonts>
 </file>
 
@@ -1735,6 +4106,8 @@
     <w:rsid w:val="0007296B"/>
     <w:rsid w:val="00084500"/>
     <w:rsid w:val="005F6D62"/>
+    <w:rsid w:val="008300FA"/>
+    <w:rsid w:val="008C4EDE"/>
     <w:rsid w:val="00EA7339"/>
     <w:rsid w:val="00F11A13"/>
   </w:rsids>
@@ -2193,6 +4566,18 @@
     <w:name w:val="556C2291161440BD917D3026B3B1D7B5"/>
     <w:rsid w:val="0007296B"/>
   </w:style>
+  <w:style w:type="paragraph" w:customStyle="1" w:styleId="35A8B5F21DA64FAF9677D2926FDCE3C1">
+    <w:name w:val="35A8B5F21DA64FAF9677D2926FDCE3C1"/>
+    <w:rsid w:val="008300FA"/>
+  </w:style>
+  <w:style w:type="paragraph" w:customStyle="1" w:styleId="3D26E36C75E1467B9B4A720833B9D7D3">
+    <w:name w:val="3D26E36C75E1467B9B4A720833B9D7D3"/>
+    <w:rsid w:val="008300FA"/>
+  </w:style>
+  <w:style w:type="paragraph" w:customStyle="1" w:styleId="C193BF4BDD7B463DA58A21B3BAE2DD3F">
+    <w:name w:val="C193BF4BDD7B463DA58A21B3BAE2DD3F"/>
+    <w:rsid w:val="008300FA"/>
+  </w:style>
 </w:styles>
 </file>
 
@@ -2509,10 +4894,22 @@
 </CoverPageProperties>
 </file>
 
+<file path=customXml/item2.xml><?xml version="1.0" encoding="utf-8"?>
+<b:Sources xmlns:b="http://schemas.openxmlformats.org/officeDocument/2006/bibliography" xmlns="http://schemas.openxmlformats.org/officeDocument/2006/bibliography" SelectedStyle="\APASixthEditionOfficeOnline.xsl" StyleName="APA" Version="6"/>
+</file>
+
 <file path=customXml/itemProps1.xml><?xml version="1.0" encoding="utf-8"?>
 <ds:datastoreItem xmlns:ds="http://schemas.openxmlformats.org/officeDocument/2006/customXml" ds:itemID="{55AF091B-3C7A-41E3-B477-F2FDAA23CFDA}">
   <ds:schemaRefs>
     <ds:schemaRef ds:uri="http://schemas.microsoft.com/office/2006/coverPageProps"/>
   </ds:schemaRefs>
 </ds:datastoreItem>
+</file>
+
+<file path=customXml/itemProps2.xml><?xml version="1.0" encoding="utf-8"?>
+<ds:datastoreItem xmlns:ds="http://schemas.openxmlformats.org/officeDocument/2006/customXml" ds:itemID="{D9F825F5-64E4-4019-BD4A-E68BF6F67CBC}">
+  <ds:schemaRefs>
+    <ds:schemaRef ds:uri="http://schemas.openxmlformats.org/officeDocument/2006/bibliography"/>
+  </ds:schemaRefs>
+</ds:datastoreItem>
 </file>
</xml_diff>